<commit_message>
Sync user summary with linkedin account
</commit_message>
<xml_diff>
--- a/public/cv.docx
+++ b/public/cv.docx
@@ -79,7 +79,7 @@
         <w:rPr>
           <w:sz w:val="20"/>
         </w:rPr>
-        <w:t>Full Stack Web Developer. Specializing in ReactJS and Java Spring. Loves programming, traveling and sport. Living in Minsk, Belarus.</w:t>
+        <w:t>5 years experience Full Stack Developer. Having fun with programming (backend or frontend, office or remote, paid or open source) and traveling. Trying to be useful in any team. Currently welcome to relocation offered jobs.</w:t>
       </w:r>
     </w:p>
     <w:p>
@@ -650,6 +650,7 @@
         <w:contextualSpacing w:val="0"/>
       </w:pPr>
       <w:r>
+        <w:lastRenderedPageBreak/>
         <w:t xml:space="preserve">Backend Developer, </w:t>
       </w:r>
       <w:r>
@@ -688,7 +689,6 @@
         <w:rPr>
           <w:sz w:val="20"/>
         </w:rPr>
-        <w:lastRenderedPageBreak/>
         <w:t>REST API</w:t>
       </w:r>
     </w:p>

</xml_diff>

<commit_message>
Replace facebook with skype in contacts
</commit_message>
<xml_diff>
--- a/public/cv.docx
+++ b/public/cv.docx
@@ -2134,7 +2134,7 @@
         <w:rPr>
           <w:sz w:val="20"/>
         </w:rPr>
-        <w:t xml:space="preserve">Facebook, </w:t>
+        <w:t xml:space="preserve">Skype, </w:t>
       </w:r>
       <w:hyperlink r:id="rId9" w:history="1">
         <w:r>
@@ -2142,7 +2142,7 @@
             <w:rStyle w:val="Hyperlink"/>
             <w:sz w:val="20"/>
           </w:rPr>
-          <w:t>leha.soroka</w:t>
+          <w:t>csi.alexsoroka</w:t>
         </w:r>
       </w:hyperlink>
     </w:p>

</xml_diff>

<commit_message>
Update resume with better projects descriptions
</commit_message>
<xml_diff>
--- a/public/cv.docx
+++ b/public/cv.docx
@@ -30,7 +30,7 @@
           <w:b/>
           <w:sz w:val="20"/>
         </w:rPr>
-        <w:t>Minsk</w:t>
+        <w:t>Minsk, Belarus</w:t>
       </w:r>
     </w:p>
     <w:p>
@@ -223,7 +223,7 @@
         <w:rPr>
           <w:sz w:val="20"/>
         </w:rPr>
-        <w:t>Simple battleship-like board game.</w:t>
+        <w:t>Simple battleship-like board game. Personally I designed and implemented entire game which includes game logic, frontend, backend for online game and AI bot.</w:t>
       </w:r>
     </w:p>
     <w:p>
@@ -360,7 +360,25 @@
         <w:rPr>
           <w:sz w:val="20"/>
         </w:rPr>
-        <w:t>React Question Board for meetings and planning using Interaxo document management system.</w:t>
+        <w:t>React Question Board for meetings and planning using Interaxo document management system. Within the project I designed and implemented robust and secure REST API for the app and implemented new web pages like filterable cards list page, card forms, auth page, etc. Additionally I introduced a new library for all common components that are used across React applications of the customer. Plus configured CI, deployment and analytics. Now the project is easily scaled, monitored and successfully used by different customers who wants more and more new features.</w:t>
+      </w:r>
+    </w:p>
+    <w:p>
+      <w:pPr>
+        <w:numPr>
+          <w:ilvl w:val="0"/>
+          <w:numId w:val="15"/>
+        </w:numPr>
+        <w:contextualSpacing/>
+        <w:rPr>
+          <w:sz w:val="20"/>
+        </w:rPr>
+      </w:pPr>
+      <w:r>
+        <w:rPr>
+          <w:sz w:val="20"/>
+        </w:rPr>
+        <w:t>Spring</w:t>
       </w:r>
     </w:p>
     <w:p>
@@ -379,24 +397,6 @@
           <w:sz w:val="20"/>
         </w:rPr>
         <w:t>REST API</w:t>
-      </w:r>
-    </w:p>
-    <w:p>
-      <w:pPr>
-        <w:numPr>
-          <w:ilvl w:val="0"/>
-          <w:numId w:val="15"/>
-        </w:numPr>
-        <w:contextualSpacing/>
-        <w:rPr>
-          <w:sz w:val="20"/>
-        </w:rPr>
-      </w:pPr>
-      <w:r>
-        <w:rPr>
-          <w:sz w:val="20"/>
-        </w:rPr>
-        <w:t>Spring</w:t>
       </w:r>
     </w:p>
     <w:p>
@@ -531,6 +531,7 @@
         <w:contextualSpacing w:val="0"/>
       </w:pPr>
       <w:r>
+        <w:lastRenderedPageBreak/>
         <w:t xml:space="preserve">Frontend Lead Developer, </w:t>
       </w:r>
       <w:r>
@@ -551,7 +552,7 @@
         <w:rPr>
           <w:sz w:val="20"/>
         </w:rPr>
-        <w:t>Web project with courses for students and teachers.</w:t>
+        <w:t>Web project with courses for students and teachers. I implemented some new views and integrated the project with existing API according to the client requirements. I also introduced the project to new developers, tried to teach them project best practices, helped them and monitored their work.</w:t>
       </w:r>
     </w:p>
     <w:p>
@@ -650,7 +651,6 @@
         <w:contextualSpacing w:val="0"/>
       </w:pPr>
       <w:r>
-        <w:lastRenderedPageBreak/>
         <w:t xml:space="preserve">Backend Developer, </w:t>
       </w:r>
       <w:r>
@@ -671,7 +671,25 @@
         <w:rPr>
           <w:sz w:val="20"/>
         </w:rPr>
-        <w:t>Application allows to set up external workflow for different folders in document management system.</w:t>
+        <w:t>Application allows to set up external workflow for different folders in document management system. Within the project with help of mentor I implemented the application that synchronizes folders in workflow using document management system API. Now the application is successfully used by several document management clients to simplify their real workflow.</w:t>
+      </w:r>
+    </w:p>
+    <w:p>
+      <w:pPr>
+        <w:numPr>
+          <w:ilvl w:val="0"/>
+          <w:numId w:val="15"/>
+        </w:numPr>
+        <w:contextualSpacing/>
+        <w:rPr>
+          <w:sz w:val="20"/>
+        </w:rPr>
+      </w:pPr>
+      <w:r>
+        <w:rPr>
+          <w:sz w:val="20"/>
+        </w:rPr>
+        <w:t>Spring</w:t>
       </w:r>
     </w:p>
     <w:p>
@@ -690,24 +708,6 @@
           <w:sz w:val="20"/>
         </w:rPr>
         <w:t>REST API</w:t>
-      </w:r>
-    </w:p>
-    <w:p>
-      <w:pPr>
-        <w:numPr>
-          <w:ilvl w:val="0"/>
-          <w:numId w:val="15"/>
-        </w:numPr>
-        <w:contextualSpacing/>
-        <w:rPr>
-          <w:sz w:val="20"/>
-        </w:rPr>
-      </w:pPr>
-      <w:r>
-        <w:rPr>
-          <w:sz w:val="20"/>
-        </w:rPr>
-        <w:t>Spring</w:t>
       </w:r>
     </w:p>
     <w:p>
@@ -790,7 +790,7 @@
         <w:rPr>
           <w:sz w:val="20"/>
         </w:rPr>
-        <w:t>Pinterest like room fittings.</w:t>
+        <w:t>Pinterest like room fittings. I set up frontend app, implemented registration and authentication flow, build responsive pinterest view and set up bitbucket pipelines. Now the client rapidly reviews the changes of client developers, offers new users a personal account, monitors new users and enjoys pinterest view for the products.</w:t>
       </w:r>
     </w:p>
     <w:p>
@@ -891,7 +891,7 @@
         <w:rPr>
           <w:sz w:val="20"/>
         </w:rPr>
-        <w:t>Real estate search app.</w:t>
+        <w:t>Real estate search app. I used Material-UI Grid layout system to make application responsive, Material UI to create nice views, migrated sass to css-in-js to clean up sass files, replaced webpack config with create-react-app scripts and refactored plenty of code. Now the project is completely responsive and easier to read, support and implement new features.</w:t>
       </w:r>
     </w:p>
     <w:p>
@@ -992,7 +992,25 @@
         <w:rPr>
           <w:sz w:val="20"/>
         </w:rPr>
-        <w:t>REST Public API for big document management system.</w:t>
+        <w:t>REST Public API for big document management system. I spent a lot of time learning REST API best practices and with help of mentor I implemented Public API, which is monitored, covered by different types of tests, secured by OAuth2, well-documented, versionable and follow many REST API best practices. Now API is successfully used by many internal document management system applications as well as external document management customer applications.</w:t>
+      </w:r>
+    </w:p>
+    <w:p>
+      <w:pPr>
+        <w:numPr>
+          <w:ilvl w:val="0"/>
+          <w:numId w:val="15"/>
+        </w:numPr>
+        <w:contextualSpacing/>
+        <w:rPr>
+          <w:sz w:val="20"/>
+        </w:rPr>
+      </w:pPr>
+      <w:r>
+        <w:rPr>
+          <w:sz w:val="20"/>
+        </w:rPr>
+        <w:t>Spring</w:t>
       </w:r>
     </w:p>
     <w:p>
@@ -1011,24 +1029,6 @@
           <w:sz w:val="20"/>
         </w:rPr>
         <w:t>REST API</w:t>
-      </w:r>
-    </w:p>
-    <w:p>
-      <w:pPr>
-        <w:numPr>
-          <w:ilvl w:val="0"/>
-          <w:numId w:val="15"/>
-        </w:numPr>
-        <w:contextualSpacing/>
-        <w:rPr>
-          <w:sz w:val="20"/>
-        </w:rPr>
-      </w:pPr>
-      <w:r>
-        <w:rPr>
-          <w:sz w:val="20"/>
-        </w:rPr>
-        <w:t>Spring</w:t>
       </w:r>
     </w:p>
     <w:p>
@@ -1183,7 +1183,7 @@
         <w:rPr>
           <w:sz w:val="20"/>
         </w:rPr>
-        <w:t>Web and mobile applications for medical items monitoring on ships.</w:t>
+        <w:t>Web and mobile applications for medical items monitoring on ships. I fixed all the bugs, provided by the client, and some bugs found by me in Spring Data logic and deployment to AWS. Now the application is used by captains and crew members on ships according to monitoring data.</w:t>
       </w:r>
     </w:p>
     <w:p>
@@ -1238,96 +1238,6 @@
           <w:sz w:val="20"/>
         </w:rPr>
         <w:t>Spock</w:t>
-      </w:r>
-    </w:p>
-    <w:p>
-      <w:pPr>
-        <w:numPr>
-          <w:ilvl w:val="0"/>
-          <w:numId w:val="15"/>
-        </w:numPr>
-        <w:contextualSpacing/>
-        <w:rPr>
-          <w:sz w:val="20"/>
-        </w:rPr>
-      </w:pPr>
-      <w:r>
-        <w:rPr>
-          <w:sz w:val="20"/>
-        </w:rPr>
-        <w:t>Swagger</w:t>
-      </w:r>
-    </w:p>
-    <w:p>
-      <w:pPr>
-        <w:numPr>
-          <w:ilvl w:val="0"/>
-          <w:numId w:val="15"/>
-        </w:numPr>
-        <w:contextualSpacing/>
-        <w:rPr>
-          <w:sz w:val="20"/>
-        </w:rPr>
-      </w:pPr>
-      <w:r>
-        <w:rPr>
-          <w:sz w:val="20"/>
-        </w:rPr>
-        <w:t>OAuth2</w:t>
-      </w:r>
-    </w:p>
-    <w:p>
-      <w:pPr>
-        <w:numPr>
-          <w:ilvl w:val="0"/>
-          <w:numId w:val="15"/>
-        </w:numPr>
-        <w:contextualSpacing/>
-        <w:rPr>
-          <w:sz w:val="20"/>
-        </w:rPr>
-      </w:pPr>
-      <w:r>
-        <w:rPr>
-          <w:sz w:val="20"/>
-        </w:rPr>
-        <w:t>Gradle</w:t>
-      </w:r>
-    </w:p>
-    <w:p>
-      <w:pPr>
-        <w:numPr>
-          <w:ilvl w:val="0"/>
-          <w:numId w:val="15"/>
-        </w:numPr>
-        <w:contextualSpacing/>
-        <w:rPr>
-          <w:sz w:val="20"/>
-        </w:rPr>
-      </w:pPr>
-      <w:r>
-        <w:rPr>
-          <w:sz w:val="20"/>
-        </w:rPr>
-        <w:t>MySQL</w:t>
-      </w:r>
-    </w:p>
-    <w:p>
-      <w:pPr>
-        <w:numPr>
-          <w:ilvl w:val="0"/>
-          <w:numId w:val="15"/>
-        </w:numPr>
-        <w:contextualSpacing/>
-        <w:rPr>
-          <w:sz w:val="20"/>
-        </w:rPr>
-      </w:pPr>
-      <w:r>
-        <w:rPr>
-          <w:sz w:val="20"/>
-        </w:rPr>
-        <w:t>Docker</w:t>
       </w:r>
     </w:p>
     <w:p>
@@ -1392,7 +1302,7 @@
         <w:rPr>
           <w:sz w:val="20"/>
         </w:rPr>
-        <w:t>Enterprise document management system for engineering and oil industry in Norway.</w:t>
+        <w:t>Enterprise document management system for engineering and oil industry in Norway. By the end date I've learnt all the areas of the application and have been able to quickly find and fix any bugs. I improved some areas like bulk import, download, upload, email handling, security, mobile app, etc. I also refactored a lot of code. Now the amount of the application users and new features still rapidly grows while the amount of bugs grows not so fast as it was before areas improvements.</w:t>
       </w:r>
     </w:p>
     <w:p>
@@ -1584,7 +1494,7 @@
         <w:t xml:space="preserve">Java Developer, </w:t>
       </w:r>
       <w:r>
-        <w:t xml:space="preserve">IBA, 8/2014 - </w:t>
+        <w:t xml:space="preserve">IBA Group, 8/2014 - </w:t>
       </w:r>
       <w:r>
         <w:t>10/2014</w:t>
@@ -1631,7 +1541,7 @@
         <w:t xml:space="preserve">Full Stack Developer, </w:t>
       </w:r>
       <w:r>
-        <w:t xml:space="preserve">IBA, 2/2014 - </w:t>
+        <w:t xml:space="preserve">IBA Group, 2/2014 - </w:t>
       </w:r>
       <w:r>
         <w:t>8/2014</w:t>
@@ -1785,10 +1695,10 @@
       <w:bookmarkStart w:id="3" w:name="h.te210npfwk8y" w:colFirst="0" w:colLast="0"/>
       <w:bookmarkEnd w:id="3"/>
       <w:r>
-        <w:t xml:space="preserve">Full Stack Developer, </w:t>
-      </w:r>
-      <w:r>
-        <w:t xml:space="preserve">IBA, 9/2013 - </w:t>
+        <w:t xml:space="preserve">Java Developer, </w:t>
+      </w:r>
+      <w:r>
+        <w:t xml:space="preserve">IBA Group, 9/2013 - </w:t>
       </w:r>
       <w:r>
         <w:t>2/2014</w:t>
@@ -1971,7 +1881,7 @@
         <w:contextualSpacing w:val="0"/>
       </w:pPr>
       <w:r>
-        <w:t>BSUIR</w:t>
+        <w:t>Belarusian State University of Informatics and Radioelectronics</w:t>
       </w:r>
       <w:r>
         <w:t>, 6/2016</w:t>
@@ -1993,7 +1903,7 @@
       <w:bookmarkStart w:id="6" w:name="h.x22jpt133j12" w:colFirst="0" w:colLast="0"/>
       <w:bookmarkEnd w:id="6"/>
       <w:r>
-        <w:t>BSUIR</w:t>
+        <w:t>Belarusian State University of Informatics and Radioelectronics</w:t>
       </w:r>
       <w:r>
         <w:t>, 6/2018</w:t>

</xml_diff>

<commit_message>
Update name to unique Aliaksei Saroka
</commit_message>
<xml_diff>
--- a/public/cv.docx
+++ b/public/cv.docx
@@ -18,7 +18,7 @@
           <w:b/>
           <w:sz w:val="20"/>
         </w:rPr>
-        <w:t>Alex Soroka</w:t>
+        <w:t>Aliaksei Saroka</w:t>
       </w:r>
     </w:p>
     <w:p>
@@ -2024,7 +2024,7 @@
             <w:rStyle w:val="Hyperlink"/>
             <w:sz w:val="20"/>
           </w:rPr>
-          <w:t>alex-soroka-74b070ba</w:t>
+          <w:t>aliaksei-saroka</w:t>
         </w:r>
       </w:hyperlink>
     </w:p>

</xml_diff>

<commit_message>
Update docx and add minor changes in resume.json
</commit_message>
<xml_diff>
--- a/public/cv.docx
+++ b/public/cv.docx
@@ -116,7 +116,7 @@
           <w:szCs w:val="20"/>
           <w:rtl w:val="0"/>
         </w:rPr>
-        <w:t xml:space="preserve">5 years experience Full Stack Developer. Having fun with programming (backend or frontend, office or remote, paid or open source) and traveling. Trying to be useful in any team. Currently welcome to relocation offered jobs.</w:t>
+        <w:t xml:space="preserve">Will solve your problem. 6 years experience. Having fun with programming (backend or frontend, office or remote, paid or open source). Currently welcome to relocation offered jobs.</w:t>
       </w:r>
     </w:p>
     <w:p>
@@ -135,7 +135,7 @@
       <w:pPr>
         <w:numPr>
           <w:ilvl w:val="0"/>
-          <w:numId w:val="3"/>
+          <w:numId w:val="4"/>
         </w:numPr>
         <w:ind w:left="720" w:hanging="360"/>
         <w:rPr>
@@ -150,6 +150,66 @@
           <w:szCs w:val="20"/>
           <w:rtl w:val="0"/>
         </w:rPr>
+        <w:t xml:space="preserve">JavaScript: </w:t>
+      </w:r>
+      <w:r>
+        <w:rPr>
+          <w:sz w:val="20"/>
+          <w:szCs w:val="20"/>
+          <w:rtl w:val="0"/>
+        </w:rPr>
+        <w:t xml:space="preserve">6 years</w:t>
+      </w:r>
+    </w:p>
+    <w:p>
+      <w:pPr>
+        <w:numPr>
+          <w:ilvl w:val="0"/>
+          <w:numId w:val="4"/>
+        </w:numPr>
+        <w:ind w:left="720" w:hanging="360"/>
+        <w:rPr>
+          <w:sz w:val="20"/>
+          <w:szCs w:val="20"/>
+        </w:rPr>
+      </w:pPr>
+      <w:r>
+        <w:rPr>
+          <w:b w:val="1"/>
+          <w:sz w:val="20"/>
+          <w:szCs w:val="20"/>
+          <w:rtl w:val="0"/>
+        </w:rPr>
+        <w:t xml:space="preserve">React JS: </w:t>
+      </w:r>
+      <w:r>
+        <w:rPr>
+          <w:sz w:val="20"/>
+          <w:szCs w:val="20"/>
+          <w:rtl w:val="0"/>
+        </w:rPr>
+        <w:t xml:space="preserve">4 years</w:t>
+      </w:r>
+    </w:p>
+    <w:p>
+      <w:pPr>
+        <w:numPr>
+          <w:ilvl w:val="0"/>
+          <w:numId w:val="4"/>
+        </w:numPr>
+        <w:ind w:left="720" w:hanging="360"/>
+        <w:rPr>
+          <w:sz w:val="20"/>
+          <w:szCs w:val="20"/>
+        </w:rPr>
+      </w:pPr>
+      <w:r>
+        <w:rPr>
+          <w:b w:val="1"/>
+          <w:sz w:val="20"/>
+          <w:szCs w:val="20"/>
+          <w:rtl w:val="0"/>
+        </w:rPr>
         <w:t xml:space="preserve">Java: </w:t>
       </w:r>
       <w:r>
@@ -165,7 +225,7 @@
       <w:pPr>
         <w:numPr>
           <w:ilvl w:val="0"/>
-          <w:numId w:val="3"/>
+          <w:numId w:val="4"/>
         </w:numPr>
         <w:ind w:left="720" w:hanging="360"/>
         <w:rPr>
@@ -180,36 +240,6 @@
           <w:szCs w:val="20"/>
           <w:rtl w:val="0"/>
         </w:rPr>
-        <w:t xml:space="preserve">JavaScript: </w:t>
-      </w:r>
-      <w:r>
-        <w:rPr>
-          <w:sz w:val="20"/>
-          <w:szCs w:val="20"/>
-          <w:rtl w:val="0"/>
-        </w:rPr>
-        <w:t xml:space="preserve">5 years</w:t>
-      </w:r>
-    </w:p>
-    <w:p>
-      <w:pPr>
-        <w:numPr>
-          <w:ilvl w:val="0"/>
-          <w:numId w:val="3"/>
-        </w:numPr>
-        <w:ind w:left="720" w:hanging="360"/>
-        <w:rPr>
-          <w:sz w:val="20"/>
-          <w:szCs w:val="20"/>
-        </w:rPr>
-      </w:pPr>
-      <w:r>
-        <w:rPr>
-          <w:b w:val="1"/>
-          <w:sz w:val="20"/>
-          <w:szCs w:val="20"/>
-          <w:rtl w:val="0"/>
-        </w:rPr>
         <w:t xml:space="preserve">Spring: </w:t>
       </w:r>
       <w:r>
@@ -219,36 +249,6 @@
           <w:rtl w:val="0"/>
         </w:rPr>
         <w:t xml:space="preserve">4 years</w:t>
-      </w:r>
-    </w:p>
-    <w:p>
-      <w:pPr>
-        <w:numPr>
-          <w:ilvl w:val="0"/>
-          <w:numId w:val="3"/>
-        </w:numPr>
-        <w:ind w:left="720" w:hanging="360"/>
-        <w:rPr>
-          <w:sz w:val="20"/>
-          <w:szCs w:val="20"/>
-        </w:rPr>
-      </w:pPr>
-      <w:r>
-        <w:rPr>
-          <w:b w:val="1"/>
-          <w:sz w:val="20"/>
-          <w:szCs w:val="20"/>
-          <w:rtl w:val="0"/>
-        </w:rPr>
-        <w:t xml:space="preserve">React JS: </w:t>
-      </w:r>
-      <w:r>
-        <w:rPr>
-          <w:sz w:val="20"/>
-          <w:szCs w:val="20"/>
-          <w:rtl w:val="0"/>
-        </w:rPr>
-        <w:t xml:space="preserve">3 years</w:t>
       </w:r>
     </w:p>
     <w:bookmarkStart w:colFirst="0" w:colLast="0" w:name="1fob9te" w:id="2"/>
@@ -273,13 +273,15 @@
           <w:szCs w:val="28"/>
         </w:rPr>
       </w:pPr>
+      <w:bookmarkStart w:colFirst="0" w:colLast="0" w:name="_fqq3zuuvv8ty" w:id="3"/>
+      <w:bookmarkEnd w:id="3"/>
       <w:r>
         <w:rPr>
           <w:sz w:val="28"/>
           <w:szCs w:val="28"/>
           <w:rtl w:val="0"/>
         </w:rPr>
-        <w:t xml:space="preserve">ISSOFT SOLUTIONS, 11/2018 - 10/2014</w:t>
+        <w:t xml:space="preserve">BIG DATA TECHNOLOGIES, 05/2019 - now</w:t>
       </w:r>
     </w:p>
     <w:p>
@@ -287,132 +289,218 @@
         <w:pStyle w:val="Heading3"/>
         <w:rPr/>
       </w:pPr>
-      <w:bookmarkStart w:colFirst="0" w:colLast="0" w:name="_dhznrhu4mt8c" w:id="3"/>
-      <w:bookmarkEnd w:id="3"/>
-      <w:r>
-        <w:rPr>
-          <w:rtl w:val="0"/>
-        </w:rPr>
-        <w:t xml:space="preserve">Full Stack Developer, 5/2018 - 11/2018</w:t>
-      </w:r>
-    </w:p>
-    <w:p>
-      <w:pPr>
-        <w:rPr>
-          <w:sz w:val="20"/>
-          <w:szCs w:val="20"/>
-        </w:rPr>
-      </w:pPr>
-      <w:r>
-        <w:rPr>
-          <w:sz w:val="20"/>
-          <w:szCs w:val="20"/>
-          <w:rtl w:val="0"/>
-        </w:rPr>
-        <w:t xml:space="preserve">React Question Board for meetings and planning using Interaxo document management system. Within the project I designed and implemented robust and secure REST API for the app and implemented new web pages like filterable cards list page, card forms, auth page, etc. Additionally I introduced a new library for all common components that are used across React applications of the customer. Plus configured CI, deployment and analytics. Now the project is easily scaled, monitored and successfully used by different customers who wants more and more new features.</w:t>
-      </w:r>
-    </w:p>
-    <w:p>
-      <w:pPr>
-        <w:numPr>
-          <w:ilvl w:val="0"/>
-          <w:numId w:val="1"/>
-        </w:numPr>
-        <w:ind w:left="720" w:hanging="360"/>
-        <w:rPr>
-          <w:b w:val="0"/>
-          <w:color w:val="000000"/>
-          <w:sz w:val="20"/>
-          <w:szCs w:val="20"/>
-        </w:rPr>
-      </w:pPr>
-      <w:r>
-        <w:rPr>
-          <w:sz w:val="20"/>
-          <w:szCs w:val="20"/>
-          <w:rtl w:val="0"/>
-        </w:rPr>
-        <w:t xml:space="preserve">Spring</w:t>
-      </w:r>
-    </w:p>
-    <w:p>
-      <w:pPr>
-        <w:numPr>
-          <w:ilvl w:val="0"/>
-          <w:numId w:val="1"/>
-        </w:numPr>
-        <w:ind w:left="720" w:hanging="360"/>
-        <w:rPr>
-          <w:b w:val="0"/>
-          <w:color w:val="000000"/>
-          <w:sz w:val="20"/>
-          <w:szCs w:val="20"/>
-        </w:rPr>
-      </w:pPr>
-      <w:r>
-        <w:rPr>
-          <w:sz w:val="20"/>
-          <w:szCs w:val="20"/>
-          <w:rtl w:val="0"/>
-        </w:rPr>
-        <w:t xml:space="preserve">REST API</w:t>
-      </w:r>
-    </w:p>
-    <w:p>
-      <w:pPr>
-        <w:numPr>
-          <w:ilvl w:val="0"/>
-          <w:numId w:val="1"/>
-        </w:numPr>
-        <w:ind w:left="720" w:hanging="360"/>
-        <w:rPr>
-          <w:b w:val="0"/>
-          <w:color w:val="000000"/>
-          <w:sz w:val="20"/>
-          <w:szCs w:val="20"/>
-        </w:rPr>
-      </w:pPr>
-      <w:r>
-        <w:rPr>
-          <w:sz w:val="20"/>
-          <w:szCs w:val="20"/>
-          <w:rtl w:val="0"/>
-        </w:rPr>
-        <w:t xml:space="preserve">Hibernate</w:t>
-      </w:r>
-    </w:p>
-    <w:p>
-      <w:pPr>
-        <w:numPr>
-          <w:ilvl w:val="0"/>
-          <w:numId w:val="1"/>
-        </w:numPr>
-        <w:ind w:left="720" w:hanging="360"/>
-        <w:rPr>
-          <w:b w:val="0"/>
-          <w:color w:val="000000"/>
-          <w:sz w:val="20"/>
-          <w:szCs w:val="20"/>
-        </w:rPr>
-      </w:pPr>
-      <w:r>
-        <w:rPr>
-          <w:sz w:val="20"/>
-          <w:szCs w:val="20"/>
-          <w:rtl w:val="0"/>
-        </w:rPr>
-        <w:t xml:space="preserve">PostgreSQL</w:t>
-      </w:r>
-    </w:p>
-    <w:p>
-      <w:pPr>
-        <w:numPr>
-          <w:ilvl w:val="0"/>
-          <w:numId w:val="1"/>
-        </w:numPr>
-        <w:ind w:left="720" w:hanging="360"/>
-        <w:rPr>
-          <w:b w:val="0"/>
+      <w:bookmarkStart w:colFirst="0" w:colLast="0" w:name="_omziy9s7my47" w:id="4"/>
+      <w:bookmarkEnd w:id="4"/>
+      <w:r>
+        <w:rPr>
+          <w:rtl w:val="0"/>
+        </w:rPr>
+        <w:t xml:space="preserve">Senior Software Engineer</w:t>
+      </w:r>
+      <w:r>
+        <w:rPr>
+          <w:rtl w:val="0"/>
+        </w:rPr>
+        <w:t xml:space="preserve">, 09/2019 - now</w:t>
+      </w:r>
+    </w:p>
+    <w:p>
+      <w:pPr>
+        <w:rPr>
+          <w:color w:val="333333"/>
+          <w:sz w:val="21"/>
+          <w:szCs w:val="21"/>
+          <w:highlight w:val="white"/>
+        </w:rPr>
+      </w:pPr>
+      <w:r>
+        <w:rPr>
+          <w:color w:val="333333"/>
+          <w:sz w:val="21"/>
+          <w:szCs w:val="21"/>
+          <w:highlight w:val="white"/>
+          <w:rtl w:val="0"/>
+        </w:rPr>
+        <w:t xml:space="preserve">Analytics for large online-store suppliers. Personally I designed application architecture able to manage big data, set up and supported infrastructure, implemented demo, implemented MVP and led all technical solutions.</w:t>
+      </w:r>
+    </w:p>
+    <w:p>
+      <w:pPr>
+        <w:numPr>
+          <w:ilvl w:val="0"/>
+          <w:numId w:val="2"/>
+        </w:numPr>
+        <w:ind w:left="720" w:hanging="360"/>
+        <w:rPr>
+          <w:rFonts w:ascii="Noto Sans Symbols" w:cs="Noto Sans Symbols" w:eastAsia="Noto Sans Symbols" w:hAnsi="Noto Sans Symbols"/>
+          <w:color w:val="000000"/>
+          <w:sz w:val="20"/>
+          <w:szCs w:val="20"/>
+        </w:rPr>
+      </w:pPr>
+      <w:r>
+        <w:rPr>
+          <w:color w:val="333333"/>
+          <w:sz w:val="21"/>
+          <w:szCs w:val="21"/>
+          <w:highlight w:val="white"/>
+          <w:rtl w:val="0"/>
+        </w:rPr>
+        <w:t xml:space="preserve">NodeJS</w:t>
+      </w:r>
+      <w:r>
+        <w:rPr>
+          <w:rtl w:val="0"/>
+        </w:rPr>
+      </w:r>
+    </w:p>
+    <w:p>
+      <w:pPr>
+        <w:numPr>
+          <w:ilvl w:val="0"/>
+          <w:numId w:val="2"/>
+        </w:numPr>
+        <w:ind w:left="720" w:hanging="360"/>
+        <w:rPr>
+          <w:rFonts w:ascii="Noto Sans Symbols" w:cs="Noto Sans Symbols" w:eastAsia="Noto Sans Symbols" w:hAnsi="Noto Sans Symbols"/>
+          <w:color w:val="000000"/>
+          <w:sz w:val="20"/>
+          <w:szCs w:val="20"/>
+        </w:rPr>
+      </w:pPr>
+      <w:r>
+        <w:rPr>
+          <w:sz w:val="20"/>
+          <w:szCs w:val="20"/>
+          <w:rtl w:val="0"/>
+        </w:rPr>
+        <w:t xml:space="preserve">Express</w:t>
+      </w:r>
+    </w:p>
+    <w:p>
+      <w:pPr>
+        <w:numPr>
+          <w:ilvl w:val="0"/>
+          <w:numId w:val="2"/>
+        </w:numPr>
+        <w:ind w:left="720" w:hanging="360"/>
+        <w:rPr>
+          <w:rFonts w:ascii="Noto Sans Symbols" w:cs="Noto Sans Symbols" w:eastAsia="Noto Sans Symbols" w:hAnsi="Noto Sans Symbols"/>
+          <w:color w:val="000000"/>
+          <w:sz w:val="20"/>
+          <w:szCs w:val="20"/>
+        </w:rPr>
+      </w:pPr>
+      <w:r>
+        <w:rPr>
+          <w:sz w:val="20"/>
+          <w:szCs w:val="20"/>
+          <w:rtl w:val="0"/>
+        </w:rPr>
+        <w:t xml:space="preserve">Sequelize</w:t>
+      </w:r>
+    </w:p>
+    <w:p>
+      <w:pPr>
+        <w:numPr>
+          <w:ilvl w:val="0"/>
+          <w:numId w:val="2"/>
+        </w:numPr>
+        <w:ind w:left="720" w:hanging="360"/>
+        <w:rPr>
+          <w:rFonts w:ascii="Noto Sans Symbols" w:cs="Noto Sans Symbols" w:eastAsia="Noto Sans Symbols" w:hAnsi="Noto Sans Symbols"/>
+          <w:color w:val="000000"/>
+          <w:sz w:val="20"/>
+          <w:szCs w:val="20"/>
+        </w:rPr>
+      </w:pPr>
+      <w:r>
+        <w:rPr>
+          <w:sz w:val="20"/>
+          <w:szCs w:val="20"/>
+          <w:rtl w:val="0"/>
+        </w:rPr>
+        <w:t xml:space="preserve">XLSX</w:t>
+      </w:r>
+    </w:p>
+    <w:p>
+      <w:pPr>
+        <w:numPr>
+          <w:ilvl w:val="0"/>
+          <w:numId w:val="2"/>
+        </w:numPr>
+        <w:ind w:left="720" w:hanging="360"/>
+        <w:rPr>
+          <w:rFonts w:ascii="Noto Sans Symbols" w:cs="Noto Sans Symbols" w:eastAsia="Noto Sans Symbols" w:hAnsi="Noto Sans Symbols"/>
+          <w:color w:val="000000"/>
+          <w:sz w:val="20"/>
+          <w:szCs w:val="20"/>
+        </w:rPr>
+      </w:pPr>
+      <w:r>
+        <w:rPr>
+          <w:sz w:val="20"/>
+          <w:szCs w:val="20"/>
+          <w:rtl w:val="0"/>
+        </w:rPr>
+        <w:t xml:space="preserve">MySQL</w:t>
+      </w:r>
+    </w:p>
+    <w:p>
+      <w:pPr>
+        <w:numPr>
+          <w:ilvl w:val="0"/>
+          <w:numId w:val="2"/>
+        </w:numPr>
+        <w:ind w:left="720" w:hanging="360"/>
+        <w:rPr>
+          <w:rFonts w:ascii="Noto Sans Symbols" w:cs="Noto Sans Symbols" w:eastAsia="Noto Sans Symbols" w:hAnsi="Noto Sans Symbols"/>
+          <w:color w:val="000000"/>
+          <w:sz w:val="20"/>
+          <w:szCs w:val="20"/>
+        </w:rPr>
+      </w:pPr>
+      <w:r>
+        <w:rPr>
+          <w:sz w:val="20"/>
+          <w:szCs w:val="20"/>
+          <w:rtl w:val="0"/>
+        </w:rPr>
+        <w:t xml:space="preserve">Clickhouse</w:t>
+      </w:r>
+    </w:p>
+    <w:p>
+      <w:pPr>
+        <w:numPr>
+          <w:ilvl w:val="0"/>
+          <w:numId w:val="2"/>
+        </w:numPr>
+        <w:ind w:left="720" w:hanging="360"/>
+        <w:rPr>
+          <w:rFonts w:ascii="Noto Sans Symbols" w:cs="Noto Sans Symbols" w:eastAsia="Noto Sans Symbols" w:hAnsi="Noto Sans Symbols"/>
+          <w:color w:val="000000"/>
+          <w:sz w:val="20"/>
+          <w:szCs w:val="20"/>
+        </w:rPr>
+      </w:pPr>
+      <w:r>
+        <w:rPr>
+          <w:sz w:val="20"/>
+          <w:szCs w:val="20"/>
+          <w:rtl w:val="0"/>
+        </w:rPr>
+        <w:t xml:space="preserve">Docker</w:t>
+      </w:r>
+    </w:p>
+    <w:p>
+      <w:pPr>
+        <w:numPr>
+          <w:ilvl w:val="0"/>
+          <w:numId w:val="2"/>
+        </w:numPr>
+        <w:ind w:left="720" w:hanging="360"/>
+        <w:rPr>
+          <w:rFonts w:ascii="Noto Sans Symbols" w:cs="Noto Sans Symbols" w:eastAsia="Noto Sans Symbols" w:hAnsi="Noto Sans Symbols"/>
           <w:color w:val="000000"/>
           <w:sz w:val="20"/>
           <w:szCs w:val="20"/>
@@ -431,11 +519,11 @@
       <w:pPr>
         <w:numPr>
           <w:ilvl w:val="0"/>
-          <w:numId w:val="1"/>
-        </w:numPr>
-        <w:ind w:left="720" w:hanging="360"/>
-        <w:rPr>
-          <w:b w:val="0"/>
+          <w:numId w:val="2"/>
+        </w:numPr>
+        <w:ind w:left="720" w:hanging="360"/>
+        <w:rPr>
+          <w:rFonts w:ascii="Noto Sans Symbols" w:cs="Noto Sans Symbols" w:eastAsia="Noto Sans Symbols" w:hAnsi="Noto Sans Symbols"/>
           <w:color w:val="000000"/>
           <w:sz w:val="20"/>
           <w:szCs w:val="20"/>
@@ -454,69 +542,27 @@
       <w:pPr>
         <w:numPr>
           <w:ilvl w:val="0"/>
-          <w:numId w:val="1"/>
-        </w:numPr>
-        <w:ind w:left="720" w:hanging="360"/>
-        <w:rPr>
-          <w:b w:val="0"/>
-          <w:color w:val="000000"/>
-          <w:sz w:val="20"/>
-          <w:szCs w:val="20"/>
-        </w:rPr>
-      </w:pPr>
-      <w:r>
-        <w:rPr>
-          <w:sz w:val="20"/>
-          <w:szCs w:val="20"/>
-          <w:rtl w:val="0"/>
-        </w:rPr>
-        <w:t xml:space="preserve">Redux</w:t>
-      </w:r>
-    </w:p>
-    <w:p>
-      <w:pPr>
-        <w:numPr>
-          <w:ilvl w:val="0"/>
-          <w:numId w:val="1"/>
-        </w:numPr>
-        <w:ind w:left="720" w:hanging="360"/>
-        <w:rPr>
-          <w:b w:val="0"/>
-          <w:color w:val="000000"/>
-          <w:sz w:val="20"/>
-          <w:szCs w:val="20"/>
-        </w:rPr>
-      </w:pPr>
-      <w:r>
-        <w:rPr>
-          <w:sz w:val="20"/>
-          <w:szCs w:val="20"/>
-          <w:rtl w:val="0"/>
-        </w:rPr>
-        <w:t xml:space="preserve">React DnD</w:t>
-      </w:r>
-    </w:p>
-    <w:p>
-      <w:pPr>
-        <w:numPr>
-          <w:ilvl w:val="0"/>
-          <w:numId w:val="1"/>
-        </w:numPr>
-        <w:ind w:left="720" w:hanging="360"/>
-        <w:rPr>
-          <w:b w:val="0"/>
-          <w:color w:val="000000"/>
-          <w:sz w:val="20"/>
-          <w:szCs w:val="20"/>
-        </w:rPr>
-      </w:pPr>
-      <w:r>
-        <w:rPr>
-          <w:sz w:val="20"/>
-          <w:szCs w:val="20"/>
-          <w:rtl w:val="0"/>
-        </w:rPr>
-        <w:t xml:space="preserve">React Virtualized</w:t>
+          <w:numId w:val="2"/>
+        </w:numPr>
+        <w:ind w:left="720" w:hanging="360"/>
+        <w:rPr>
+          <w:sz w:val="20"/>
+          <w:szCs w:val="20"/>
+          <w:u w:val="none"/>
+        </w:rPr>
+      </w:pPr>
+      <w:r>
+        <w:rPr>
+          <w:sz w:val="20"/>
+          <w:szCs w:val="20"/>
+          <w:rtl w:val="0"/>
+        </w:rPr>
+        <w:t xml:space="preserve">Grafana</w:t>
+      </w:r>
+      <w:r>
+        <w:rPr>
+          <w:rtl w:val="0"/>
+        </w:rPr>
       </w:r>
     </w:p>
     <w:p>
@@ -524,144 +570,167 @@
         <w:pStyle w:val="Heading3"/>
         <w:rPr/>
       </w:pPr>
-      <w:bookmarkStart w:colFirst="0" w:colLast="0" w:name="_o2fkwugmaw5v" w:id="4"/>
-      <w:bookmarkEnd w:id="4"/>
-      <w:r>
-        <w:rPr>
-          <w:rtl w:val="0"/>
-        </w:rPr>
-        <w:t xml:space="preserve">Backend Developer, 2/2018 - 5/2018</w:t>
-      </w:r>
-    </w:p>
-    <w:p>
-      <w:pPr>
-        <w:rPr>
-          <w:sz w:val="20"/>
-          <w:szCs w:val="20"/>
-        </w:rPr>
-      </w:pPr>
-      <w:r>
-        <w:rPr>
-          <w:sz w:val="20"/>
-          <w:szCs w:val="20"/>
-          <w:rtl w:val="0"/>
-        </w:rPr>
-        <w:t xml:space="preserve">Application allows to set up external workflow for different folders in document management system. Within the project with help of mentor I implemented the application that synchronizes folders in workflow using document management system API. Now the application is successfully used by several document management clients to simplify their real workflow.</w:t>
-      </w:r>
-    </w:p>
-    <w:p>
-      <w:pPr>
-        <w:numPr>
-          <w:ilvl w:val="0"/>
-          <w:numId w:val="1"/>
-        </w:numPr>
-        <w:ind w:left="720" w:hanging="360"/>
-        <w:rPr>
-          <w:b w:val="0"/>
-          <w:color w:val="000000"/>
-          <w:sz w:val="20"/>
-          <w:szCs w:val="20"/>
-        </w:rPr>
-      </w:pPr>
-      <w:r>
-        <w:rPr>
-          <w:sz w:val="20"/>
-          <w:szCs w:val="20"/>
-          <w:rtl w:val="0"/>
-        </w:rPr>
-        <w:t xml:space="preserve">Spring</w:t>
-      </w:r>
-    </w:p>
-    <w:p>
-      <w:pPr>
-        <w:numPr>
-          <w:ilvl w:val="0"/>
-          <w:numId w:val="1"/>
-        </w:numPr>
-        <w:ind w:left="720" w:hanging="360"/>
-        <w:rPr>
-          <w:b w:val="0"/>
-          <w:color w:val="000000"/>
-          <w:sz w:val="20"/>
-          <w:szCs w:val="20"/>
-        </w:rPr>
-      </w:pPr>
-      <w:r>
-        <w:rPr>
-          <w:sz w:val="20"/>
-          <w:szCs w:val="20"/>
-          <w:rtl w:val="0"/>
-        </w:rPr>
-        <w:t xml:space="preserve">REST API</w:t>
-      </w:r>
-    </w:p>
-    <w:p>
-      <w:pPr>
-        <w:numPr>
-          <w:ilvl w:val="0"/>
-          <w:numId w:val="1"/>
-        </w:numPr>
-        <w:ind w:left="720" w:hanging="360"/>
-        <w:rPr>
-          <w:b w:val="0"/>
-          <w:color w:val="000000"/>
-          <w:sz w:val="20"/>
-          <w:szCs w:val="20"/>
-        </w:rPr>
-      </w:pPr>
-      <w:r>
-        <w:rPr>
-          <w:sz w:val="20"/>
-          <w:szCs w:val="20"/>
-          <w:rtl w:val="0"/>
-        </w:rPr>
-        <w:t xml:space="preserve">Hibernate</w:t>
-      </w:r>
-    </w:p>
-    <w:p>
-      <w:pPr>
-        <w:numPr>
-          <w:ilvl w:val="0"/>
-          <w:numId w:val="1"/>
-        </w:numPr>
-        <w:ind w:left="720" w:hanging="360"/>
-        <w:rPr>
-          <w:b w:val="0"/>
-          <w:color w:val="000000"/>
-          <w:sz w:val="20"/>
-          <w:szCs w:val="20"/>
-        </w:rPr>
-      </w:pPr>
-      <w:r>
-        <w:rPr>
-          <w:sz w:val="20"/>
-          <w:szCs w:val="20"/>
-          <w:rtl w:val="0"/>
-        </w:rPr>
-        <w:t xml:space="preserve">Apache Camel</w:t>
-      </w:r>
-    </w:p>
-    <w:p>
-      <w:pPr>
-        <w:numPr>
-          <w:ilvl w:val="0"/>
-          <w:numId w:val="1"/>
-        </w:numPr>
-        <w:ind w:left="720" w:hanging="360"/>
-        <w:rPr>
-          <w:b w:val="0"/>
-          <w:color w:val="000000"/>
-          <w:sz w:val="20"/>
-          <w:szCs w:val="20"/>
-        </w:rPr>
-      </w:pPr>
-      <w:r>
-        <w:rPr>
-          <w:sz w:val="20"/>
-          <w:szCs w:val="20"/>
-          <w:rtl w:val="0"/>
-        </w:rPr>
-        <w:t xml:space="preserve">WebSocket</w:t>
+      <w:bookmarkStart w:colFirst="0" w:colLast="0" w:name="_n99t39y0skf6" w:id="5"/>
+      <w:bookmarkEnd w:id="5"/>
+      <w:r>
+        <w:rPr>
+          <w:rtl w:val="0"/>
+        </w:rPr>
+        <w:t xml:space="preserve">Senior Software Engineer, 09/2019 - 12/2019</w:t>
+      </w:r>
+    </w:p>
+    <w:p>
+      <w:pPr>
+        <w:rPr>
+          <w:color w:val="333333"/>
+          <w:sz w:val="21"/>
+          <w:szCs w:val="21"/>
+          <w:highlight w:val="white"/>
+        </w:rPr>
+      </w:pPr>
+      <w:r>
+        <w:rPr>
+          <w:color w:val="333333"/>
+          <w:sz w:val="21"/>
+          <w:szCs w:val="21"/>
+          <w:highlight w:val="white"/>
+          <w:rtl w:val="0"/>
+        </w:rPr>
+        <w:t xml:space="preserve">Chrome extension to share online-shop coupons and promotions. Personally I've set up project infrastructure, implemented MVP and led technical part of the project for other developers.</w:t>
+      </w:r>
+    </w:p>
+    <w:p>
+      <w:pPr>
+        <w:numPr>
+          <w:ilvl w:val="0"/>
+          <w:numId w:val="2"/>
+        </w:numPr>
+        <w:ind w:left="720" w:hanging="360"/>
+        <w:rPr>
+          <w:rFonts w:ascii="Noto Sans Symbols" w:cs="Noto Sans Symbols" w:eastAsia="Noto Sans Symbols" w:hAnsi="Noto Sans Symbols"/>
+          <w:color w:val="000000"/>
+          <w:sz w:val="20"/>
+          <w:szCs w:val="20"/>
+        </w:rPr>
+      </w:pPr>
+      <w:r>
+        <w:rPr>
+          <w:sz w:val="20"/>
+          <w:szCs w:val="20"/>
+          <w:rtl w:val="0"/>
+        </w:rPr>
+        <w:t xml:space="preserve">React</w:t>
+      </w:r>
+    </w:p>
+    <w:p>
+      <w:pPr>
+        <w:numPr>
+          <w:ilvl w:val="0"/>
+          <w:numId w:val="2"/>
+        </w:numPr>
+        <w:ind w:left="720" w:hanging="360"/>
+        <w:rPr>
+          <w:rFonts w:ascii="Noto Sans Symbols" w:cs="Noto Sans Symbols" w:eastAsia="Noto Sans Symbols" w:hAnsi="Noto Sans Symbols"/>
+          <w:color w:val="000000"/>
+          <w:sz w:val="20"/>
+          <w:szCs w:val="20"/>
+        </w:rPr>
+      </w:pPr>
+      <w:r>
+        <w:rPr>
+          <w:sz w:val="20"/>
+          <w:szCs w:val="20"/>
+          <w:rtl w:val="0"/>
+        </w:rPr>
+        <w:t xml:space="preserve">Material UI</w:t>
+      </w:r>
+    </w:p>
+    <w:p>
+      <w:pPr>
+        <w:numPr>
+          <w:ilvl w:val="0"/>
+          <w:numId w:val="2"/>
+        </w:numPr>
+        <w:ind w:left="720" w:hanging="360"/>
+        <w:rPr>
+          <w:sz w:val="20"/>
+          <w:szCs w:val="20"/>
+        </w:rPr>
+      </w:pPr>
+      <w:r>
+        <w:rPr>
+          <w:sz w:val="20"/>
+          <w:szCs w:val="20"/>
+          <w:rtl w:val="0"/>
+        </w:rPr>
+        <w:t xml:space="preserve">Grafana</w:t>
+      </w:r>
+    </w:p>
+    <w:p>
+      <w:pPr>
+        <w:numPr>
+          <w:ilvl w:val="0"/>
+          <w:numId w:val="2"/>
+        </w:numPr>
+        <w:ind w:left="720" w:hanging="360"/>
+        <w:rPr>
+          <w:rFonts w:ascii="Noto Sans Symbols" w:cs="Noto Sans Symbols" w:eastAsia="Noto Sans Symbols" w:hAnsi="Noto Sans Symbols"/>
+          <w:color w:val="000000"/>
+          <w:sz w:val="20"/>
+          <w:szCs w:val="20"/>
+        </w:rPr>
+      </w:pPr>
+      <w:r>
+        <w:rPr>
+          <w:sz w:val="20"/>
+          <w:szCs w:val="20"/>
+          <w:rtl w:val="0"/>
+        </w:rPr>
+        <w:t xml:space="preserve">Styled Components</w:t>
+      </w:r>
+    </w:p>
+    <w:p>
+      <w:pPr>
+        <w:numPr>
+          <w:ilvl w:val="0"/>
+          <w:numId w:val="2"/>
+        </w:numPr>
+        <w:ind w:left="720" w:hanging="360"/>
+        <w:rPr>
+          <w:sz w:val="20"/>
+          <w:szCs w:val="20"/>
+          <w:u w:val="none"/>
+        </w:rPr>
+      </w:pPr>
+      <w:r>
+        <w:rPr>
+          <w:sz w:val="20"/>
+          <w:szCs w:val="20"/>
+          <w:rtl w:val="0"/>
+        </w:rPr>
+        <w:t xml:space="preserve">Selenium</w:t>
+      </w:r>
+    </w:p>
+    <w:p>
+      <w:pPr>
+        <w:numPr>
+          <w:ilvl w:val="0"/>
+          <w:numId w:val="2"/>
+        </w:numPr>
+        <w:ind w:left="720" w:hanging="360"/>
+        <w:rPr>
+          <w:sz w:val="20"/>
+          <w:szCs w:val="20"/>
+          <w:u w:val="none"/>
+        </w:rPr>
+      </w:pPr>
+      <w:r>
+        <w:rPr>
+          <w:sz w:val="20"/>
+          <w:szCs w:val="20"/>
+          <w:rtl w:val="0"/>
+        </w:rPr>
+        <w:t xml:space="preserve">Chrome Extension</w:t>
       </w:r>
     </w:p>
     <w:p>
@@ -669,234 +738,268 @@
         <w:pStyle w:val="Heading3"/>
         <w:rPr/>
       </w:pPr>
-      <w:r>
-        <w:rPr>
-          <w:rtl w:val="0"/>
-        </w:rPr>
-        <w:t xml:space="preserve">Backend Developer, 1/2017 - 1/2018</w:t>
-      </w:r>
-    </w:p>
-    <w:p>
-      <w:pPr>
-        <w:rPr>
-          <w:sz w:val="20"/>
-          <w:szCs w:val="20"/>
-        </w:rPr>
-      </w:pPr>
-      <w:r>
-        <w:rPr>
-          <w:sz w:val="20"/>
-          <w:szCs w:val="20"/>
-          <w:rtl w:val="0"/>
-        </w:rPr>
-        <w:t xml:space="preserve">REST Public API for big document management system. I spent a lot of time learning REST API best practices and with help of mentor I implemented Public API, which is monitored, covered by different types of tests, secured by OAuth2, well-documented, versionable and follow many REST API best practices. Now API is successfully used by many internal document management system applications as well as external document management customer applications.</w:t>
-      </w:r>
-    </w:p>
-    <w:p>
-      <w:pPr>
-        <w:numPr>
-          <w:ilvl w:val="0"/>
-          <w:numId w:val="1"/>
-        </w:numPr>
-        <w:ind w:left="720" w:hanging="360"/>
-        <w:rPr>
-          <w:b w:val="0"/>
-          <w:color w:val="000000"/>
-          <w:sz w:val="20"/>
-          <w:szCs w:val="20"/>
-        </w:rPr>
-      </w:pPr>
-      <w:r>
-        <w:rPr>
-          <w:sz w:val="20"/>
-          <w:szCs w:val="20"/>
-          <w:rtl w:val="0"/>
-        </w:rPr>
-        <w:t xml:space="preserve">Spring</w:t>
-      </w:r>
-    </w:p>
-    <w:p>
-      <w:pPr>
-        <w:numPr>
-          <w:ilvl w:val="0"/>
-          <w:numId w:val="1"/>
-        </w:numPr>
-        <w:ind w:left="720" w:hanging="360"/>
-        <w:rPr>
-          <w:b w:val="0"/>
-          <w:color w:val="000000"/>
-          <w:sz w:val="20"/>
-          <w:szCs w:val="20"/>
-        </w:rPr>
-      </w:pPr>
-      <w:r>
-        <w:rPr>
-          <w:sz w:val="20"/>
-          <w:szCs w:val="20"/>
-          <w:rtl w:val="0"/>
-        </w:rPr>
-        <w:t xml:space="preserve">REST API</w:t>
-      </w:r>
-    </w:p>
-    <w:p>
-      <w:pPr>
-        <w:numPr>
-          <w:ilvl w:val="0"/>
-          <w:numId w:val="1"/>
-        </w:numPr>
-        <w:ind w:left="720" w:hanging="360"/>
-        <w:rPr>
-          <w:b w:val="0"/>
-          <w:color w:val="000000"/>
-          <w:sz w:val="20"/>
-          <w:szCs w:val="20"/>
-        </w:rPr>
-      </w:pPr>
-      <w:r>
-        <w:rPr>
-          <w:sz w:val="20"/>
-          <w:szCs w:val="20"/>
-          <w:rtl w:val="0"/>
-        </w:rPr>
-        <w:t xml:space="preserve">OpenID Connect</w:t>
-      </w:r>
-    </w:p>
-    <w:p>
-      <w:pPr>
-        <w:numPr>
-          <w:ilvl w:val="0"/>
-          <w:numId w:val="1"/>
-        </w:numPr>
-        <w:ind w:left="720" w:hanging="360"/>
-        <w:rPr>
-          <w:b w:val="0"/>
-          <w:color w:val="000000"/>
-          <w:sz w:val="20"/>
-          <w:szCs w:val="20"/>
-        </w:rPr>
-      </w:pPr>
-      <w:r>
-        <w:rPr>
-          <w:sz w:val="20"/>
-          <w:szCs w:val="20"/>
-          <w:rtl w:val="0"/>
-        </w:rPr>
-        <w:t xml:space="preserve">OAuth2</w:t>
-      </w:r>
-    </w:p>
-    <w:p>
-      <w:pPr>
-        <w:numPr>
-          <w:ilvl w:val="0"/>
-          <w:numId w:val="1"/>
-        </w:numPr>
-        <w:ind w:left="720" w:hanging="360"/>
-        <w:rPr>
-          <w:b w:val="0"/>
-          <w:color w:val="000000"/>
-          <w:sz w:val="20"/>
-          <w:szCs w:val="20"/>
-        </w:rPr>
-      </w:pPr>
-      <w:r>
-        <w:rPr>
-          <w:sz w:val="20"/>
-          <w:szCs w:val="20"/>
-          <w:rtl w:val="0"/>
-        </w:rPr>
-        <w:t xml:space="preserve">Keycloak</w:t>
-      </w:r>
-    </w:p>
-    <w:p>
-      <w:pPr>
-        <w:numPr>
-          <w:ilvl w:val="0"/>
-          <w:numId w:val="1"/>
-        </w:numPr>
-        <w:ind w:left="720" w:hanging="360"/>
-        <w:rPr>
-          <w:b w:val="0"/>
-          <w:color w:val="000000"/>
-          <w:sz w:val="20"/>
-          <w:szCs w:val="20"/>
-        </w:rPr>
-      </w:pPr>
-      <w:r>
-        <w:rPr>
-          <w:sz w:val="20"/>
-          <w:szCs w:val="20"/>
-          <w:rtl w:val="0"/>
-        </w:rPr>
-        <w:t xml:space="preserve">Retrofit</w:t>
-      </w:r>
-    </w:p>
-    <w:p>
-      <w:pPr>
-        <w:numPr>
-          <w:ilvl w:val="0"/>
-          <w:numId w:val="1"/>
-        </w:numPr>
-        <w:ind w:left="720" w:hanging="360"/>
-        <w:rPr>
-          <w:b w:val="0"/>
-          <w:color w:val="000000"/>
-          <w:sz w:val="20"/>
-          <w:szCs w:val="20"/>
-        </w:rPr>
-      </w:pPr>
-      <w:r>
-        <w:rPr>
-          <w:sz w:val="20"/>
-          <w:szCs w:val="20"/>
-          <w:rtl w:val="0"/>
-        </w:rPr>
-        <w:t xml:space="preserve">Swagger</w:t>
-      </w:r>
-    </w:p>
-    <w:p>
-      <w:pPr>
-        <w:numPr>
-          <w:ilvl w:val="0"/>
-          <w:numId w:val="1"/>
-        </w:numPr>
-        <w:ind w:left="720" w:hanging="360"/>
-        <w:rPr>
-          <w:b w:val="0"/>
-          <w:color w:val="000000"/>
-          <w:sz w:val="20"/>
-          <w:szCs w:val="20"/>
-        </w:rPr>
-      </w:pPr>
-      <w:r>
-        <w:rPr>
-          <w:sz w:val="20"/>
-          <w:szCs w:val="20"/>
-          <w:rtl w:val="0"/>
-        </w:rPr>
-        <w:t xml:space="preserve">Docker</w:t>
-      </w:r>
-    </w:p>
-    <w:p>
-      <w:pPr>
-        <w:numPr>
-          <w:ilvl w:val="0"/>
-          <w:numId w:val="1"/>
-        </w:numPr>
-        <w:ind w:left="720" w:hanging="360"/>
-        <w:rPr>
-          <w:b w:val="0"/>
-          <w:color w:val="000000"/>
-          <w:sz w:val="20"/>
-          <w:szCs w:val="20"/>
-        </w:rPr>
-      </w:pPr>
-      <w:r>
-        <w:rPr>
-          <w:sz w:val="20"/>
-          <w:szCs w:val="20"/>
-          <w:rtl w:val="0"/>
-        </w:rPr>
-        <w:t xml:space="preserve">Openshift</w:t>
+      <w:bookmarkStart w:colFirst="0" w:colLast="0" w:name="_lpwmzhyqc3h2" w:id="6"/>
+      <w:bookmarkEnd w:id="6"/>
+      <w:r>
+        <w:rPr>
+          <w:rtl w:val="0"/>
+        </w:rPr>
+        <w:t xml:space="preserve">Senior Software Engineer, 09/2019 - 12/2019</w:t>
+      </w:r>
+    </w:p>
+    <w:p>
+      <w:pPr>
+        <w:rPr>
+          <w:color w:val="333333"/>
+          <w:sz w:val="21"/>
+          <w:szCs w:val="21"/>
+          <w:highlight w:val="white"/>
+        </w:rPr>
+      </w:pPr>
+      <w:r>
+        <w:rPr>
+          <w:color w:val="333333"/>
+          <w:sz w:val="21"/>
+          <w:szCs w:val="21"/>
+          <w:highlight w:val="white"/>
+          <w:rtl w:val="0"/>
+        </w:rPr>
+        <w:t xml:space="preserve">Trends of Aliexpress products. Personally I implemented a few versions of trending algorithm, added several complex filters to search, added social login, integrated application with a few payment systems, improved logging and monitoring, added integration to external online shops, improved analytics, improved performance of too long operations and added some tricky customizations to landing pages.</w:t>
+      </w:r>
+    </w:p>
+    <w:p>
+      <w:pPr>
+        <w:numPr>
+          <w:ilvl w:val="0"/>
+          <w:numId w:val="2"/>
+        </w:numPr>
+        <w:ind w:left="720" w:hanging="360"/>
+        <w:rPr>
+          <w:rFonts w:ascii="Noto Sans Symbols" w:cs="Noto Sans Symbols" w:eastAsia="Noto Sans Symbols" w:hAnsi="Noto Sans Symbols"/>
+          <w:color w:val="000000"/>
+          <w:sz w:val="20"/>
+          <w:szCs w:val="20"/>
+        </w:rPr>
+      </w:pPr>
+      <w:r>
+        <w:rPr>
+          <w:sz w:val="20"/>
+          <w:szCs w:val="20"/>
+          <w:rtl w:val="0"/>
+        </w:rPr>
+        <w:t xml:space="preserve">PHP</w:t>
+      </w:r>
+    </w:p>
+    <w:p>
+      <w:pPr>
+        <w:numPr>
+          <w:ilvl w:val="0"/>
+          <w:numId w:val="2"/>
+        </w:numPr>
+        <w:ind w:left="720" w:hanging="360"/>
+        <w:rPr>
+          <w:rFonts w:ascii="Noto Sans Symbols" w:cs="Noto Sans Symbols" w:eastAsia="Noto Sans Symbols" w:hAnsi="Noto Sans Symbols"/>
+          <w:color w:val="000000"/>
+          <w:sz w:val="20"/>
+          <w:szCs w:val="20"/>
+        </w:rPr>
+      </w:pPr>
+      <w:r>
+        <w:rPr>
+          <w:sz w:val="20"/>
+          <w:szCs w:val="20"/>
+          <w:rtl w:val="0"/>
+        </w:rPr>
+        <w:t xml:space="preserve">Laravel</w:t>
+      </w:r>
+    </w:p>
+    <w:p>
+      <w:pPr>
+        <w:numPr>
+          <w:ilvl w:val="0"/>
+          <w:numId w:val="2"/>
+        </w:numPr>
+        <w:ind w:left="720" w:hanging="360"/>
+        <w:rPr>
+          <w:sz w:val="20"/>
+          <w:szCs w:val="20"/>
+        </w:rPr>
+      </w:pPr>
+      <w:r>
+        <w:rPr>
+          <w:sz w:val="20"/>
+          <w:szCs w:val="20"/>
+          <w:rtl w:val="0"/>
+        </w:rPr>
+        <w:t xml:space="preserve">Vue.js</w:t>
+      </w:r>
+    </w:p>
+    <w:p>
+      <w:pPr>
+        <w:numPr>
+          <w:ilvl w:val="0"/>
+          <w:numId w:val="2"/>
+        </w:numPr>
+        <w:ind w:left="720" w:hanging="360"/>
+        <w:rPr>
+          <w:rFonts w:ascii="Noto Sans Symbols" w:cs="Noto Sans Symbols" w:eastAsia="Noto Sans Symbols" w:hAnsi="Noto Sans Symbols"/>
+          <w:color w:val="000000"/>
+          <w:sz w:val="20"/>
+          <w:szCs w:val="20"/>
+        </w:rPr>
+      </w:pPr>
+      <w:r>
+        <w:rPr>
+          <w:sz w:val="20"/>
+          <w:szCs w:val="20"/>
+          <w:rtl w:val="0"/>
+        </w:rPr>
+        <w:t xml:space="preserve">MySQL</w:t>
+      </w:r>
+    </w:p>
+    <w:p>
+      <w:pPr>
+        <w:numPr>
+          <w:ilvl w:val="0"/>
+          <w:numId w:val="2"/>
+        </w:numPr>
+        <w:ind w:left="720" w:hanging="360"/>
+        <w:rPr>
+          <w:sz w:val="20"/>
+          <w:szCs w:val="20"/>
+        </w:rPr>
+      </w:pPr>
+      <w:r>
+        <w:rPr>
+          <w:sz w:val="20"/>
+          <w:szCs w:val="20"/>
+          <w:rtl w:val="0"/>
+        </w:rPr>
+        <w:t xml:space="preserve">Clickhouse</w:t>
+      </w:r>
+    </w:p>
+    <w:p>
+      <w:pPr>
+        <w:numPr>
+          <w:ilvl w:val="0"/>
+          <w:numId w:val="2"/>
+        </w:numPr>
+        <w:ind w:left="720" w:hanging="360"/>
+        <w:rPr>
+          <w:sz w:val="20"/>
+          <w:szCs w:val="20"/>
+        </w:rPr>
+      </w:pPr>
+      <w:r>
+        <w:rPr>
+          <w:sz w:val="20"/>
+          <w:szCs w:val="20"/>
+          <w:rtl w:val="0"/>
+        </w:rPr>
+        <w:t xml:space="preserve">Redis</w:t>
+      </w:r>
+    </w:p>
+    <w:p>
+      <w:pPr>
+        <w:numPr>
+          <w:ilvl w:val="0"/>
+          <w:numId w:val="2"/>
+        </w:numPr>
+        <w:ind w:left="720" w:hanging="360"/>
+        <w:rPr>
+          <w:sz w:val="20"/>
+          <w:szCs w:val="20"/>
+          <w:u w:val="none"/>
+        </w:rPr>
+      </w:pPr>
+      <w:r>
+        <w:rPr>
+          <w:sz w:val="20"/>
+          <w:szCs w:val="20"/>
+          <w:rtl w:val="0"/>
+        </w:rPr>
+        <w:t xml:space="preserve">Stripe</w:t>
+      </w:r>
+    </w:p>
+    <w:p>
+      <w:pPr>
+        <w:numPr>
+          <w:ilvl w:val="0"/>
+          <w:numId w:val="2"/>
+        </w:numPr>
+        <w:ind w:left="720" w:hanging="360"/>
+        <w:rPr>
+          <w:sz w:val="20"/>
+          <w:szCs w:val="20"/>
+          <w:u w:val="none"/>
+        </w:rPr>
+      </w:pPr>
+      <w:r>
+        <w:rPr>
+          <w:sz w:val="20"/>
+          <w:szCs w:val="20"/>
+          <w:rtl w:val="0"/>
+        </w:rPr>
+        <w:t xml:space="preserve">Paypal</w:t>
+      </w:r>
+    </w:p>
+    <w:p>
+      <w:pPr>
+        <w:numPr>
+          <w:ilvl w:val="0"/>
+          <w:numId w:val="2"/>
+        </w:numPr>
+        <w:ind w:left="720" w:hanging="360"/>
+        <w:rPr>
+          <w:sz w:val="20"/>
+          <w:szCs w:val="20"/>
+          <w:u w:val="none"/>
+        </w:rPr>
+      </w:pPr>
+      <w:r>
+        <w:rPr>
+          <w:sz w:val="20"/>
+          <w:szCs w:val="20"/>
+          <w:rtl w:val="0"/>
+        </w:rPr>
+        <w:t xml:space="preserve">Tilda</w:t>
+      </w:r>
+      <w:r>
+        <w:rPr>
+          <w:rtl w:val="0"/>
+        </w:rPr>
+      </w:r>
+    </w:p>
+    <w:p>
+      <w:pPr>
+        <w:rPr>
+          <w:color w:val="333333"/>
+          <w:sz w:val="21"/>
+          <w:szCs w:val="21"/>
+          <w:highlight w:val="white"/>
+        </w:rPr>
+      </w:pPr>
+      <w:r>
+        <w:rPr>
+          <w:rtl w:val="0"/>
+        </w:rPr>
+      </w:r>
+    </w:p>
+    <w:p>
+      <w:pPr>
+        <w:pStyle w:val="Heading3"/>
+        <w:rPr>
+          <w:sz w:val="28"/>
+          <w:szCs w:val="28"/>
+        </w:rPr>
+      </w:pPr>
+      <w:r>
+        <w:rPr>
+          <w:sz w:val="28"/>
+          <w:szCs w:val="28"/>
+          <w:rtl w:val="0"/>
+        </w:rPr>
+        <w:t xml:space="preserve">ISSOFT SOLUTIONS, 10/2014 - 11/2018</w:t>
       </w:r>
     </w:p>
     <w:p>
@@ -904,27 +1007,29 @@
         <w:pStyle w:val="Heading3"/>
         <w:rPr/>
       </w:pPr>
-      <w:r>
-        <w:rPr>
-          <w:rtl w:val="0"/>
-        </w:rPr>
-        <w:t xml:space="preserve">Backend Developer, 7/2017 - 8/2017</w:t>
-      </w:r>
-    </w:p>
-    <w:p>
-      <w:pPr>
-        <w:rPr>
-          <w:sz w:val="20"/>
-          <w:szCs w:val="20"/>
-        </w:rPr>
-      </w:pPr>
-      <w:r>
-        <w:rPr>
-          <w:sz w:val="20"/>
-          <w:szCs w:val="20"/>
-          <w:rtl w:val="0"/>
-        </w:rPr>
-        <w:t xml:space="preserve">Web and mobile applications for medical items monitoring on ships. I fixed all the bugs, provided by the client, and some bugs found by me in Spring Data logic and deployment to AWS. Now the application is used by captains and crew members on ships.</w:t>
+      <w:bookmarkStart w:colFirst="0" w:colLast="0" w:name="_dhznrhu4mt8c" w:id="7"/>
+      <w:bookmarkEnd w:id="7"/>
+      <w:r>
+        <w:rPr>
+          <w:rtl w:val="0"/>
+        </w:rPr>
+        <w:t xml:space="preserve">Full Stack Developer, 5/2018 - 11/2018</w:t>
+      </w:r>
+    </w:p>
+    <w:p>
+      <w:pPr>
+        <w:rPr>
+          <w:sz w:val="20"/>
+          <w:szCs w:val="20"/>
+        </w:rPr>
+      </w:pPr>
+      <w:r>
+        <w:rPr>
+          <w:sz w:val="20"/>
+          <w:szCs w:val="20"/>
+          <w:rtl w:val="0"/>
+        </w:rPr>
+        <w:t xml:space="preserve">React Question Board for meetings and planning using Interaxo document management system. Within the project I designed and implemented robust and secure REST API for the app and implemented new web pages like filterable cards list page, card forms, auth page, etc. Additionally I introduced a new library for all common components that are used across React applications of the customer. Plus configured CI, deployment and analytics. Now the project is easily scaled, monitored and successfully used by different customers who wants more and more new features.</w:t>
       </w:r>
     </w:p>
     <w:p>
@@ -970,6 +1075,29 @@
           <w:szCs w:val="20"/>
           <w:rtl w:val="0"/>
         </w:rPr>
+        <w:t xml:space="preserve">REST API</w:t>
+      </w:r>
+    </w:p>
+    <w:p>
+      <w:pPr>
+        <w:numPr>
+          <w:ilvl w:val="0"/>
+          <w:numId w:val="1"/>
+        </w:numPr>
+        <w:ind w:left="720" w:hanging="360"/>
+        <w:rPr>
+          <w:b w:val="0"/>
+          <w:color w:val="000000"/>
+          <w:sz w:val="20"/>
+          <w:szCs w:val="20"/>
+        </w:rPr>
+      </w:pPr>
+      <w:r>
+        <w:rPr>
+          <w:sz w:val="20"/>
+          <w:szCs w:val="20"/>
+          <w:rtl w:val="0"/>
+        </w:rPr>
         <w:t xml:space="preserve">Hibernate</w:t>
       </w:r>
     </w:p>
@@ -993,53 +1121,122 @@
           <w:szCs w:val="20"/>
           <w:rtl w:val="0"/>
         </w:rPr>
-        <w:t xml:space="preserve">Spock</w:t>
-      </w:r>
-    </w:p>
-    <w:p>
-      <w:pPr>
-        <w:numPr>
-          <w:ilvl w:val="0"/>
-          <w:numId w:val="1"/>
-        </w:numPr>
-        <w:ind w:left="720" w:hanging="360"/>
-        <w:rPr>
-          <w:b w:val="0"/>
-          <w:color w:val="000000"/>
-          <w:sz w:val="20"/>
-          <w:szCs w:val="20"/>
-        </w:rPr>
-      </w:pPr>
-      <w:r>
-        <w:rPr>
-          <w:sz w:val="20"/>
-          <w:szCs w:val="20"/>
-          <w:rtl w:val="0"/>
-        </w:rPr>
-        <w:t xml:space="preserve">AWS EC2</w:t>
-      </w:r>
-    </w:p>
-    <w:p>
-      <w:pPr>
-        <w:numPr>
-          <w:ilvl w:val="0"/>
-          <w:numId w:val="1"/>
-        </w:numPr>
-        <w:ind w:left="720" w:hanging="360"/>
-        <w:rPr>
-          <w:b w:val="0"/>
-          <w:color w:val="000000"/>
-          <w:sz w:val="20"/>
-          <w:szCs w:val="20"/>
-        </w:rPr>
-      </w:pPr>
-      <w:r>
-        <w:rPr>
-          <w:sz w:val="20"/>
-          <w:szCs w:val="20"/>
-          <w:rtl w:val="0"/>
-        </w:rPr>
-        <w:t xml:space="preserve">Bamboo</w:t>
+        <w:t xml:space="preserve">PostgreSQL</w:t>
+      </w:r>
+    </w:p>
+    <w:p>
+      <w:pPr>
+        <w:numPr>
+          <w:ilvl w:val="0"/>
+          <w:numId w:val="1"/>
+        </w:numPr>
+        <w:ind w:left="720" w:hanging="360"/>
+        <w:rPr>
+          <w:b w:val="0"/>
+          <w:color w:val="000000"/>
+          <w:sz w:val="20"/>
+          <w:szCs w:val="20"/>
+        </w:rPr>
+      </w:pPr>
+      <w:r>
+        <w:rPr>
+          <w:sz w:val="20"/>
+          <w:szCs w:val="20"/>
+          <w:rtl w:val="0"/>
+        </w:rPr>
+        <w:t xml:space="preserve">React</w:t>
+      </w:r>
+    </w:p>
+    <w:p>
+      <w:pPr>
+        <w:numPr>
+          <w:ilvl w:val="0"/>
+          <w:numId w:val="1"/>
+        </w:numPr>
+        <w:ind w:left="720" w:hanging="360"/>
+        <w:rPr>
+          <w:b w:val="0"/>
+          <w:color w:val="000000"/>
+          <w:sz w:val="20"/>
+          <w:szCs w:val="20"/>
+        </w:rPr>
+      </w:pPr>
+      <w:r>
+        <w:rPr>
+          <w:sz w:val="20"/>
+          <w:szCs w:val="20"/>
+          <w:rtl w:val="0"/>
+        </w:rPr>
+        <w:t xml:space="preserve">Material UI</w:t>
+      </w:r>
+    </w:p>
+    <w:p>
+      <w:pPr>
+        <w:numPr>
+          <w:ilvl w:val="0"/>
+          <w:numId w:val="1"/>
+        </w:numPr>
+        <w:ind w:left="720" w:hanging="360"/>
+        <w:rPr>
+          <w:b w:val="0"/>
+          <w:color w:val="000000"/>
+          <w:sz w:val="20"/>
+          <w:szCs w:val="20"/>
+        </w:rPr>
+      </w:pPr>
+      <w:r>
+        <w:rPr>
+          <w:sz w:val="20"/>
+          <w:szCs w:val="20"/>
+          <w:rtl w:val="0"/>
+        </w:rPr>
+        <w:t xml:space="preserve">Redux</w:t>
+      </w:r>
+    </w:p>
+    <w:p>
+      <w:pPr>
+        <w:numPr>
+          <w:ilvl w:val="0"/>
+          <w:numId w:val="1"/>
+        </w:numPr>
+        <w:ind w:left="720" w:hanging="360"/>
+        <w:rPr>
+          <w:b w:val="0"/>
+          <w:color w:val="000000"/>
+          <w:sz w:val="20"/>
+          <w:szCs w:val="20"/>
+        </w:rPr>
+      </w:pPr>
+      <w:r>
+        <w:rPr>
+          <w:sz w:val="20"/>
+          <w:szCs w:val="20"/>
+          <w:rtl w:val="0"/>
+        </w:rPr>
+        <w:t xml:space="preserve">React DnD</w:t>
+      </w:r>
+    </w:p>
+    <w:p>
+      <w:pPr>
+        <w:numPr>
+          <w:ilvl w:val="0"/>
+          <w:numId w:val="1"/>
+        </w:numPr>
+        <w:ind w:left="720" w:hanging="360"/>
+        <w:rPr>
+          <w:b w:val="0"/>
+          <w:color w:val="000000"/>
+          <w:sz w:val="20"/>
+          <w:szCs w:val="20"/>
+        </w:rPr>
+      </w:pPr>
+      <w:r>
+        <w:rPr>
+          <w:sz w:val="20"/>
+          <w:szCs w:val="20"/>
+          <w:rtl w:val="0"/>
+        </w:rPr>
+        <w:t xml:space="preserve">React Virtualized</w:t>
       </w:r>
     </w:p>
     <w:p>
@@ -1047,8 +1244,531 @@
         <w:pStyle w:val="Heading3"/>
         <w:rPr/>
       </w:pPr>
-      <w:bookmarkStart w:colFirst="0" w:colLast="0" w:name="_ijgev6o3sn6" w:id="5"/>
-      <w:bookmarkEnd w:id="5"/>
+      <w:bookmarkStart w:colFirst="0" w:colLast="0" w:name="_o2fkwugmaw5v" w:id="8"/>
+      <w:bookmarkEnd w:id="8"/>
+      <w:r>
+        <w:rPr>
+          <w:rtl w:val="0"/>
+        </w:rPr>
+        <w:t xml:space="preserve">Backend Developer, 2/2018 - 5/2018</w:t>
+      </w:r>
+    </w:p>
+    <w:p>
+      <w:pPr>
+        <w:rPr>
+          <w:sz w:val="20"/>
+          <w:szCs w:val="20"/>
+        </w:rPr>
+      </w:pPr>
+      <w:r>
+        <w:rPr>
+          <w:sz w:val="20"/>
+          <w:szCs w:val="20"/>
+          <w:rtl w:val="0"/>
+        </w:rPr>
+        <w:t xml:space="preserve">Application allows to set up external workflow for different folders in document management system. Within the project with help of mentor I implemented the application that synchronizes folders in workflow using document management system API. Now the application is successfully used by several document management clients to simplify their real workflow.</w:t>
+      </w:r>
+    </w:p>
+    <w:p>
+      <w:pPr>
+        <w:numPr>
+          <w:ilvl w:val="0"/>
+          <w:numId w:val="1"/>
+        </w:numPr>
+        <w:ind w:left="720" w:hanging="360"/>
+        <w:rPr>
+          <w:b w:val="0"/>
+          <w:color w:val="000000"/>
+          <w:sz w:val="20"/>
+          <w:szCs w:val="20"/>
+        </w:rPr>
+      </w:pPr>
+      <w:r>
+        <w:rPr>
+          <w:sz w:val="20"/>
+          <w:szCs w:val="20"/>
+          <w:rtl w:val="0"/>
+        </w:rPr>
+        <w:t xml:space="preserve">Spring</w:t>
+      </w:r>
+    </w:p>
+    <w:p>
+      <w:pPr>
+        <w:numPr>
+          <w:ilvl w:val="0"/>
+          <w:numId w:val="1"/>
+        </w:numPr>
+        <w:ind w:left="720" w:hanging="360"/>
+        <w:rPr>
+          <w:b w:val="0"/>
+          <w:color w:val="000000"/>
+          <w:sz w:val="20"/>
+          <w:szCs w:val="20"/>
+        </w:rPr>
+      </w:pPr>
+      <w:r>
+        <w:rPr>
+          <w:sz w:val="20"/>
+          <w:szCs w:val="20"/>
+          <w:rtl w:val="0"/>
+        </w:rPr>
+        <w:t xml:space="preserve">REST API</w:t>
+      </w:r>
+    </w:p>
+    <w:p>
+      <w:pPr>
+        <w:numPr>
+          <w:ilvl w:val="0"/>
+          <w:numId w:val="1"/>
+        </w:numPr>
+        <w:ind w:left="720" w:hanging="360"/>
+        <w:rPr>
+          <w:b w:val="0"/>
+          <w:color w:val="000000"/>
+          <w:sz w:val="20"/>
+          <w:szCs w:val="20"/>
+        </w:rPr>
+      </w:pPr>
+      <w:r>
+        <w:rPr>
+          <w:sz w:val="20"/>
+          <w:szCs w:val="20"/>
+          <w:rtl w:val="0"/>
+        </w:rPr>
+        <w:t xml:space="preserve">Hibernate</w:t>
+      </w:r>
+    </w:p>
+    <w:p>
+      <w:pPr>
+        <w:numPr>
+          <w:ilvl w:val="0"/>
+          <w:numId w:val="1"/>
+        </w:numPr>
+        <w:ind w:left="720" w:hanging="360"/>
+        <w:rPr>
+          <w:b w:val="0"/>
+          <w:color w:val="000000"/>
+          <w:sz w:val="20"/>
+          <w:szCs w:val="20"/>
+        </w:rPr>
+      </w:pPr>
+      <w:r>
+        <w:rPr>
+          <w:sz w:val="20"/>
+          <w:szCs w:val="20"/>
+          <w:rtl w:val="0"/>
+        </w:rPr>
+        <w:t xml:space="preserve">Apache Camel</w:t>
+      </w:r>
+    </w:p>
+    <w:p>
+      <w:pPr>
+        <w:numPr>
+          <w:ilvl w:val="0"/>
+          <w:numId w:val="1"/>
+        </w:numPr>
+        <w:ind w:left="720" w:hanging="360"/>
+        <w:rPr>
+          <w:b w:val="0"/>
+          <w:color w:val="000000"/>
+          <w:sz w:val="20"/>
+          <w:szCs w:val="20"/>
+        </w:rPr>
+      </w:pPr>
+      <w:r>
+        <w:rPr>
+          <w:sz w:val="20"/>
+          <w:szCs w:val="20"/>
+          <w:rtl w:val="0"/>
+        </w:rPr>
+        <w:t xml:space="preserve">WebSocket</w:t>
+      </w:r>
+    </w:p>
+    <w:p>
+      <w:pPr>
+        <w:pStyle w:val="Heading3"/>
+        <w:rPr/>
+      </w:pPr>
+      <w:r>
+        <w:rPr>
+          <w:rtl w:val="0"/>
+        </w:rPr>
+        <w:t xml:space="preserve">Backend Developer, 1/2017 - 1/2018</w:t>
+      </w:r>
+    </w:p>
+    <w:p>
+      <w:pPr>
+        <w:rPr>
+          <w:sz w:val="20"/>
+          <w:szCs w:val="20"/>
+        </w:rPr>
+      </w:pPr>
+      <w:r>
+        <w:rPr>
+          <w:sz w:val="20"/>
+          <w:szCs w:val="20"/>
+          <w:rtl w:val="0"/>
+        </w:rPr>
+        <w:t xml:space="preserve">REST Public API for big document management system. I spent a lot of time learning REST API best practices and with help of mentor I implemented Public API, which is monitored, covered by different types of tests, secured by OAuth2, well-documented, versionable and follow many REST API best practices. Now API is successfully used by many internal document management system applications as well as external document management customer applications.</w:t>
+      </w:r>
+    </w:p>
+    <w:p>
+      <w:pPr>
+        <w:numPr>
+          <w:ilvl w:val="0"/>
+          <w:numId w:val="1"/>
+        </w:numPr>
+        <w:ind w:left="720" w:hanging="360"/>
+        <w:rPr>
+          <w:b w:val="0"/>
+          <w:color w:val="000000"/>
+          <w:sz w:val="20"/>
+          <w:szCs w:val="20"/>
+        </w:rPr>
+      </w:pPr>
+      <w:r>
+        <w:rPr>
+          <w:sz w:val="20"/>
+          <w:szCs w:val="20"/>
+          <w:rtl w:val="0"/>
+        </w:rPr>
+        <w:t xml:space="preserve">Spring</w:t>
+      </w:r>
+    </w:p>
+    <w:p>
+      <w:pPr>
+        <w:numPr>
+          <w:ilvl w:val="0"/>
+          <w:numId w:val="1"/>
+        </w:numPr>
+        <w:ind w:left="720" w:hanging="360"/>
+        <w:rPr>
+          <w:b w:val="0"/>
+          <w:color w:val="000000"/>
+          <w:sz w:val="20"/>
+          <w:szCs w:val="20"/>
+        </w:rPr>
+      </w:pPr>
+      <w:r>
+        <w:rPr>
+          <w:sz w:val="20"/>
+          <w:szCs w:val="20"/>
+          <w:rtl w:val="0"/>
+        </w:rPr>
+        <w:t xml:space="preserve">REST API</w:t>
+      </w:r>
+    </w:p>
+    <w:p>
+      <w:pPr>
+        <w:numPr>
+          <w:ilvl w:val="0"/>
+          <w:numId w:val="1"/>
+        </w:numPr>
+        <w:ind w:left="720" w:hanging="360"/>
+        <w:rPr>
+          <w:b w:val="0"/>
+          <w:color w:val="000000"/>
+          <w:sz w:val="20"/>
+          <w:szCs w:val="20"/>
+        </w:rPr>
+      </w:pPr>
+      <w:r>
+        <w:rPr>
+          <w:sz w:val="20"/>
+          <w:szCs w:val="20"/>
+          <w:rtl w:val="0"/>
+        </w:rPr>
+        <w:t xml:space="preserve">OpenID Connect</w:t>
+      </w:r>
+    </w:p>
+    <w:p>
+      <w:pPr>
+        <w:numPr>
+          <w:ilvl w:val="0"/>
+          <w:numId w:val="1"/>
+        </w:numPr>
+        <w:ind w:left="720" w:hanging="360"/>
+        <w:rPr>
+          <w:b w:val="0"/>
+          <w:color w:val="000000"/>
+          <w:sz w:val="20"/>
+          <w:szCs w:val="20"/>
+        </w:rPr>
+      </w:pPr>
+      <w:r>
+        <w:rPr>
+          <w:sz w:val="20"/>
+          <w:szCs w:val="20"/>
+          <w:rtl w:val="0"/>
+        </w:rPr>
+        <w:t xml:space="preserve">OAuth2</w:t>
+      </w:r>
+    </w:p>
+    <w:p>
+      <w:pPr>
+        <w:numPr>
+          <w:ilvl w:val="0"/>
+          <w:numId w:val="1"/>
+        </w:numPr>
+        <w:ind w:left="720" w:hanging="360"/>
+        <w:rPr>
+          <w:b w:val="0"/>
+          <w:color w:val="000000"/>
+          <w:sz w:val="20"/>
+          <w:szCs w:val="20"/>
+        </w:rPr>
+      </w:pPr>
+      <w:r>
+        <w:rPr>
+          <w:sz w:val="20"/>
+          <w:szCs w:val="20"/>
+          <w:rtl w:val="0"/>
+        </w:rPr>
+        <w:t xml:space="preserve">Keycloak</w:t>
+      </w:r>
+    </w:p>
+    <w:p>
+      <w:pPr>
+        <w:numPr>
+          <w:ilvl w:val="0"/>
+          <w:numId w:val="1"/>
+        </w:numPr>
+        <w:ind w:left="720" w:hanging="360"/>
+        <w:rPr>
+          <w:b w:val="0"/>
+          <w:color w:val="000000"/>
+          <w:sz w:val="20"/>
+          <w:szCs w:val="20"/>
+        </w:rPr>
+      </w:pPr>
+      <w:r>
+        <w:rPr>
+          <w:sz w:val="20"/>
+          <w:szCs w:val="20"/>
+          <w:rtl w:val="0"/>
+        </w:rPr>
+        <w:t xml:space="preserve">Retrofit</w:t>
+      </w:r>
+    </w:p>
+    <w:p>
+      <w:pPr>
+        <w:numPr>
+          <w:ilvl w:val="0"/>
+          <w:numId w:val="1"/>
+        </w:numPr>
+        <w:ind w:left="720" w:hanging="360"/>
+        <w:rPr>
+          <w:b w:val="0"/>
+          <w:color w:val="000000"/>
+          <w:sz w:val="20"/>
+          <w:szCs w:val="20"/>
+        </w:rPr>
+      </w:pPr>
+      <w:r>
+        <w:rPr>
+          <w:sz w:val="20"/>
+          <w:szCs w:val="20"/>
+          <w:rtl w:val="0"/>
+        </w:rPr>
+        <w:t xml:space="preserve">Swagger</w:t>
+      </w:r>
+    </w:p>
+    <w:p>
+      <w:pPr>
+        <w:numPr>
+          <w:ilvl w:val="0"/>
+          <w:numId w:val="1"/>
+        </w:numPr>
+        <w:ind w:left="720" w:hanging="360"/>
+        <w:rPr>
+          <w:b w:val="0"/>
+          <w:color w:val="000000"/>
+          <w:sz w:val="20"/>
+          <w:szCs w:val="20"/>
+        </w:rPr>
+      </w:pPr>
+      <w:r>
+        <w:rPr>
+          <w:sz w:val="20"/>
+          <w:szCs w:val="20"/>
+          <w:rtl w:val="0"/>
+        </w:rPr>
+        <w:t xml:space="preserve">Docker</w:t>
+      </w:r>
+    </w:p>
+    <w:p>
+      <w:pPr>
+        <w:numPr>
+          <w:ilvl w:val="0"/>
+          <w:numId w:val="1"/>
+        </w:numPr>
+        <w:ind w:left="720" w:hanging="360"/>
+        <w:rPr>
+          <w:b w:val="0"/>
+          <w:color w:val="000000"/>
+          <w:sz w:val="20"/>
+          <w:szCs w:val="20"/>
+        </w:rPr>
+      </w:pPr>
+      <w:r>
+        <w:rPr>
+          <w:sz w:val="20"/>
+          <w:szCs w:val="20"/>
+          <w:rtl w:val="0"/>
+        </w:rPr>
+        <w:t xml:space="preserve">Openshift</w:t>
+      </w:r>
+    </w:p>
+    <w:p>
+      <w:pPr>
+        <w:pStyle w:val="Heading3"/>
+        <w:rPr/>
+      </w:pPr>
+      <w:r>
+        <w:rPr>
+          <w:rtl w:val="0"/>
+        </w:rPr>
+        <w:t xml:space="preserve">Backend Developer, 7/2017 - 8/2017</w:t>
+      </w:r>
+    </w:p>
+    <w:p>
+      <w:pPr>
+        <w:rPr>
+          <w:sz w:val="20"/>
+          <w:szCs w:val="20"/>
+        </w:rPr>
+      </w:pPr>
+      <w:r>
+        <w:rPr>
+          <w:sz w:val="20"/>
+          <w:szCs w:val="20"/>
+          <w:rtl w:val="0"/>
+        </w:rPr>
+        <w:t xml:space="preserve">Web and mobile applications for medical items monitoring on ships. I fixed all the bugs, provided by the client, and some bugs found by me in Spring Data logic and deployment to AWS. Now the application is used by captains and crew members on ships.</w:t>
+      </w:r>
+    </w:p>
+    <w:p>
+      <w:pPr>
+        <w:numPr>
+          <w:ilvl w:val="0"/>
+          <w:numId w:val="1"/>
+        </w:numPr>
+        <w:ind w:left="720" w:hanging="360"/>
+        <w:rPr>
+          <w:b w:val="0"/>
+          <w:color w:val="000000"/>
+          <w:sz w:val="20"/>
+          <w:szCs w:val="20"/>
+        </w:rPr>
+      </w:pPr>
+      <w:r>
+        <w:rPr>
+          <w:sz w:val="20"/>
+          <w:szCs w:val="20"/>
+          <w:rtl w:val="0"/>
+        </w:rPr>
+        <w:t xml:space="preserve">Spring</w:t>
+      </w:r>
+    </w:p>
+    <w:p>
+      <w:pPr>
+        <w:numPr>
+          <w:ilvl w:val="0"/>
+          <w:numId w:val="1"/>
+        </w:numPr>
+        <w:ind w:left="720" w:hanging="360"/>
+        <w:rPr>
+          <w:b w:val="0"/>
+          <w:color w:val="000000"/>
+          <w:sz w:val="20"/>
+          <w:szCs w:val="20"/>
+        </w:rPr>
+      </w:pPr>
+      <w:r>
+        <w:rPr>
+          <w:sz w:val="20"/>
+          <w:szCs w:val="20"/>
+          <w:rtl w:val="0"/>
+        </w:rPr>
+        <w:t xml:space="preserve">Hibernate</w:t>
+      </w:r>
+    </w:p>
+    <w:p>
+      <w:pPr>
+        <w:numPr>
+          <w:ilvl w:val="0"/>
+          <w:numId w:val="1"/>
+        </w:numPr>
+        <w:ind w:left="720" w:hanging="360"/>
+        <w:rPr>
+          <w:b w:val="0"/>
+          <w:color w:val="000000"/>
+          <w:sz w:val="20"/>
+          <w:szCs w:val="20"/>
+        </w:rPr>
+      </w:pPr>
+      <w:r>
+        <w:rPr>
+          <w:sz w:val="20"/>
+          <w:szCs w:val="20"/>
+          <w:rtl w:val="0"/>
+        </w:rPr>
+        <w:t xml:space="preserve">Spock</w:t>
+      </w:r>
+    </w:p>
+    <w:p>
+      <w:pPr>
+        <w:numPr>
+          <w:ilvl w:val="0"/>
+          <w:numId w:val="1"/>
+        </w:numPr>
+        <w:ind w:left="720" w:hanging="360"/>
+        <w:rPr>
+          <w:b w:val="0"/>
+          <w:color w:val="000000"/>
+          <w:sz w:val="20"/>
+          <w:szCs w:val="20"/>
+        </w:rPr>
+      </w:pPr>
+      <w:r>
+        <w:rPr>
+          <w:sz w:val="20"/>
+          <w:szCs w:val="20"/>
+          <w:rtl w:val="0"/>
+        </w:rPr>
+        <w:t xml:space="preserve">AWS EC2</w:t>
+      </w:r>
+    </w:p>
+    <w:p>
+      <w:pPr>
+        <w:numPr>
+          <w:ilvl w:val="0"/>
+          <w:numId w:val="1"/>
+        </w:numPr>
+        <w:ind w:left="720" w:hanging="360"/>
+        <w:rPr>
+          <w:b w:val="0"/>
+          <w:color w:val="000000"/>
+          <w:sz w:val="20"/>
+          <w:szCs w:val="20"/>
+        </w:rPr>
+      </w:pPr>
+      <w:r>
+        <w:rPr>
+          <w:sz w:val="20"/>
+          <w:szCs w:val="20"/>
+          <w:rtl w:val="0"/>
+        </w:rPr>
+        <w:t xml:space="preserve">Bamboo</w:t>
+      </w:r>
+    </w:p>
+    <w:p>
+      <w:pPr>
+        <w:pStyle w:val="Heading3"/>
+        <w:rPr/>
+      </w:pPr>
+      <w:bookmarkStart w:colFirst="0" w:colLast="0" w:name="_ijgev6o3sn6" w:id="9"/>
+      <w:bookmarkEnd w:id="9"/>
       <w:r>
         <w:rPr>
           <w:rtl w:val="0"/>
@@ -1564,15 +2284,15 @@
         <w:t xml:space="preserve">SVN</w:t>
       </w:r>
     </w:p>
-    <w:bookmarkStart w:colFirst="0" w:colLast="0" w:name="kix.3hk1e4cg4exb" w:id="6"/>
-    <w:bookmarkEnd w:id="6"/>
+    <w:bookmarkStart w:colFirst="0" w:colLast="0" w:name="kix.3hk1e4cg4exb" w:id="10"/>
+    <w:bookmarkEnd w:id="10"/>
     <w:p>
       <w:pPr>
         <w:pStyle w:val="Heading3"/>
         <w:rPr/>
       </w:pPr>
-      <w:bookmarkStart w:colFirst="0" w:colLast="0" w:name="_h16qbpggmxqe" w:id="7"/>
-      <w:bookmarkEnd w:id="7"/>
+      <w:bookmarkStart w:colFirst="0" w:colLast="0" w:name="_h16qbpggmxqe" w:id="11"/>
+      <w:bookmarkEnd w:id="11"/>
       <w:r>
         <w:rPr>
           <w:rtl w:val="0"/>
@@ -1807,8 +2527,8 @@
         <w:pStyle w:val="Heading3"/>
         <w:rPr/>
       </w:pPr>
-      <w:bookmarkStart w:colFirst="0" w:colLast="0" w:name="_tesp5196rr1m" w:id="8"/>
-      <w:bookmarkEnd w:id="8"/>
+      <w:bookmarkStart w:colFirst="0" w:colLast="0" w:name="_tesp5196rr1m" w:id="12"/>
+      <w:bookmarkEnd w:id="12"/>
       <w:r>
         <w:rPr>
           <w:rtl w:val="0"/>
@@ -2054,8 +2774,8 @@
         <w:pStyle w:val="Heading3"/>
         <w:rPr/>
       </w:pPr>
-      <w:bookmarkStart w:colFirst="0" w:colLast="0" w:name="_a6gma2uzd9zd" w:id="9"/>
-      <w:bookmarkEnd w:id="9"/>
+      <w:bookmarkStart w:colFirst="0" w:colLast="0" w:name="_a6gma2uzd9zd" w:id="13"/>
+      <w:bookmarkEnd w:id="13"/>
       <w:r>
         <w:rPr>
           <w:rtl w:val="0"/>
@@ -2339,10 +3059,10 @@
         <w:t xml:space="preserve">brain.js</w:t>
       </w:r>
     </w:p>
-    <w:bookmarkStart w:colFirst="0" w:colLast="0" w:name="2et92p0" w:id="10"/>
-    <w:bookmarkEnd w:id="10"/>
-    <w:bookmarkStart w:colFirst="0" w:colLast="0" w:name="tyjcwt" w:id="11"/>
-    <w:bookmarkEnd w:id="11"/>
+    <w:bookmarkStart w:colFirst="0" w:colLast="0" w:name="2et92p0" w:id="14"/>
+    <w:bookmarkEnd w:id="14"/>
+    <w:bookmarkStart w:colFirst="0" w:colLast="0" w:name="tyjcwt" w:id="15"/>
+    <w:bookmarkEnd w:id="15"/>
     <w:p>
       <w:pPr>
         <w:pStyle w:val="Heading2"/>
@@ -2394,8 +3114,8 @@
         </w:rPr>
       </w:r>
     </w:p>
-    <w:bookmarkStart w:colFirst="0" w:colLast="0" w:name="3dy6vkm" w:id="12"/>
-    <w:bookmarkEnd w:id="12"/>
+    <w:bookmarkStart w:colFirst="0" w:colLast="0" w:name="3dy6vkm" w:id="16"/>
+    <w:bookmarkEnd w:id="16"/>
     <w:p>
       <w:pPr>
         <w:pStyle w:val="Heading3"/>
@@ -2435,10 +3155,10 @@
         </w:rPr>
       </w:r>
     </w:p>
-    <w:bookmarkStart w:colFirst="0" w:colLast="0" w:name="4d34og8" w:id="13"/>
-    <w:bookmarkEnd w:id="13"/>
-    <w:bookmarkStart w:colFirst="0" w:colLast="0" w:name="1t3h5sf" w:id="14"/>
-    <w:bookmarkEnd w:id="14"/>
+    <w:bookmarkStart w:colFirst="0" w:colLast="0" w:name="4d34og8" w:id="17"/>
+    <w:bookmarkEnd w:id="17"/>
+    <w:bookmarkStart w:colFirst="0" w:colLast="0" w:name="1t3h5sf" w:id="18"/>
+    <w:bookmarkEnd w:id="18"/>
     <w:p>
       <w:pPr>
         <w:pStyle w:val="Heading2"/>
@@ -2451,13 +3171,13 @@
         <w:t xml:space="preserve">Publications</w:t>
       </w:r>
     </w:p>
-    <w:bookmarkStart w:colFirst="0" w:colLast="0" w:name="2s8eyo1" w:id="15"/>
-    <w:bookmarkEnd w:id="15"/>
-    <w:p>
-      <w:pPr>
-        <w:numPr>
-          <w:ilvl w:val="0"/>
-          <w:numId w:val="2"/>
+    <w:bookmarkStart w:colFirst="0" w:colLast="0" w:name="2s8eyo1" w:id="19"/>
+    <w:bookmarkEnd w:id="19"/>
+    <w:p>
+      <w:pPr>
+        <w:numPr>
+          <w:ilvl w:val="0"/>
+          <w:numId w:val="3"/>
         </w:numPr>
         <w:spacing w:line="240" w:lineRule="auto"/>
         <w:ind w:left="720" w:hanging="360"/>
@@ -2489,8 +3209,8 @@
         </w:rPr>
         <w:br w:type="textWrapping"/>
       </w:r>
-      <w:bookmarkStart w:colFirst="0" w:colLast="0" w:name="17dp8vu" w:id="16"/>
-      <w:bookmarkEnd w:id="16"/>
+      <w:bookmarkStart w:colFirst="0" w:colLast="0" w:name="17dp8vu" w:id="20"/>
+      <w:bookmarkEnd w:id="20"/>
       <w:r>
         <w:rPr>
           <w:rtl w:val="0"/>
@@ -2513,7 +3233,7 @@
       <w:pPr>
         <w:numPr>
           <w:ilvl w:val="0"/>
-          <w:numId w:val="2"/>
+          <w:numId w:val="3"/>
         </w:numPr>
         <w:spacing w:line="240" w:lineRule="auto"/>
         <w:ind w:left="720" w:hanging="360"/>
@@ -2552,7 +3272,7 @@
       <w:pPr>
         <w:numPr>
           <w:ilvl w:val="0"/>
-          <w:numId w:val="2"/>
+          <w:numId w:val="3"/>
         </w:numPr>
         <w:spacing w:line="240" w:lineRule="auto"/>
         <w:ind w:left="720" w:hanging="360"/>
@@ -2591,7 +3311,7 @@
       <w:pPr>
         <w:numPr>
           <w:ilvl w:val="0"/>
-          <w:numId w:val="2"/>
+          <w:numId w:val="3"/>
         </w:numPr>
         <w:spacing w:line="240" w:lineRule="auto"/>
         <w:ind w:left="720" w:hanging="360"/>
@@ -2630,7 +3350,7 @@
       <w:pPr>
         <w:numPr>
           <w:ilvl w:val="0"/>
-          <w:numId w:val="2"/>
+          <w:numId w:val="3"/>
         </w:numPr>
         <w:spacing w:line="240" w:lineRule="auto"/>
         <w:ind w:left="720" w:hanging="360"/>
@@ -2810,6 +3530,120 @@
         <w:ind w:left="720" w:hanging="360"/>
       </w:pPr>
       <w:rPr>
+        <w:rFonts w:ascii="Arial" w:cs="Arial" w:eastAsia="Arial" w:hAnsi="Arial"/>
+        <w:color w:val="333333"/>
+        <w:sz w:val="21"/>
+        <w:szCs w:val="21"/>
+        <w:u w:val="none"/>
+      </w:rPr>
+    </w:lvl>
+    <w:lvl w:ilvl="1">
+      <w:start w:val="1"/>
+      <w:numFmt w:val="bullet"/>
+      <w:lvlText w:val="○"/>
+      <w:lvlJc w:val="left"/>
+      <w:pPr>
+        <w:ind w:left="1440" w:hanging="360"/>
+      </w:pPr>
+      <w:rPr>
+        <w:u w:val="none"/>
+      </w:rPr>
+    </w:lvl>
+    <w:lvl w:ilvl="2">
+      <w:start w:val="1"/>
+      <w:numFmt w:val="bullet"/>
+      <w:lvlText w:val="■"/>
+      <w:lvlJc w:val="left"/>
+      <w:pPr>
+        <w:ind w:left="2160" w:hanging="360"/>
+      </w:pPr>
+      <w:rPr>
+        <w:u w:val="none"/>
+      </w:rPr>
+    </w:lvl>
+    <w:lvl w:ilvl="3">
+      <w:start w:val="1"/>
+      <w:numFmt w:val="bullet"/>
+      <w:lvlText w:val="●"/>
+      <w:lvlJc w:val="left"/>
+      <w:pPr>
+        <w:ind w:left="2880" w:hanging="360"/>
+      </w:pPr>
+      <w:rPr>
+        <w:u w:val="none"/>
+      </w:rPr>
+    </w:lvl>
+    <w:lvl w:ilvl="4">
+      <w:start w:val="1"/>
+      <w:numFmt w:val="bullet"/>
+      <w:lvlText w:val="○"/>
+      <w:lvlJc w:val="left"/>
+      <w:pPr>
+        <w:ind w:left="3600" w:hanging="360"/>
+      </w:pPr>
+      <w:rPr>
+        <w:u w:val="none"/>
+      </w:rPr>
+    </w:lvl>
+    <w:lvl w:ilvl="5">
+      <w:start w:val="1"/>
+      <w:numFmt w:val="bullet"/>
+      <w:lvlText w:val="■"/>
+      <w:lvlJc w:val="left"/>
+      <w:pPr>
+        <w:ind w:left="4320" w:hanging="360"/>
+      </w:pPr>
+      <w:rPr>
+        <w:u w:val="none"/>
+      </w:rPr>
+    </w:lvl>
+    <w:lvl w:ilvl="6">
+      <w:start w:val="1"/>
+      <w:numFmt w:val="bullet"/>
+      <w:lvlText w:val="●"/>
+      <w:lvlJc w:val="left"/>
+      <w:pPr>
+        <w:ind w:left="5040" w:hanging="360"/>
+      </w:pPr>
+      <w:rPr>
+        <w:u w:val="none"/>
+      </w:rPr>
+    </w:lvl>
+    <w:lvl w:ilvl="7">
+      <w:start w:val="1"/>
+      <w:numFmt w:val="bullet"/>
+      <w:lvlText w:val="○"/>
+      <w:lvlJc w:val="left"/>
+      <w:pPr>
+        <w:ind w:left="5760" w:hanging="360"/>
+      </w:pPr>
+      <w:rPr>
+        <w:u w:val="none"/>
+      </w:rPr>
+    </w:lvl>
+    <w:lvl w:ilvl="8">
+      <w:start w:val="1"/>
+      <w:numFmt w:val="bullet"/>
+      <w:lvlText w:val="■"/>
+      <w:lvlJc w:val="left"/>
+      <w:pPr>
+        <w:ind w:left="6480" w:hanging="360"/>
+      </w:pPr>
+      <w:rPr>
+        <w:u w:val="none"/>
+      </w:rPr>
+    </w:lvl>
+  </w:abstractNum>
+  <w:abstractNum w:abstractNumId="3">
+    <w:lvl w:ilvl="0">
+      <w:start w:val="1"/>
+      <w:numFmt w:val="bullet"/>
+      <w:lvlText w:val="●"/>
+      <w:lvlJc w:val="left"/>
+      <w:pPr>
+        <w:ind w:left="720" w:hanging="360"/>
+      </w:pPr>
+      <w:rPr>
         <w:rFonts w:ascii="Noto Sans Symbols" w:cs="Noto Sans Symbols" w:eastAsia="Noto Sans Symbols" w:hAnsi="Noto Sans Symbols"/>
       </w:rPr>
     </w:lvl>
@@ -2910,7 +3744,7 @@
       </w:rPr>
     </w:lvl>
   </w:abstractNum>
-  <w:abstractNum w:abstractNumId="3">
+  <w:abstractNum w:abstractNumId="4">
     <w:lvl w:ilvl="0">
       <w:start w:val="1"/>
       <w:numFmt w:val="bullet"/>
@@ -3028,6 +3862,9 @@
   </w:num>
   <w:num w:numId="3">
     <w:abstractNumId w:val="3"/>
+  </w:num>
+  <w:num w:numId="4">
+    <w:abstractNumId w:val="4"/>
   </w:num>
 </w:numbering>
 </file>

</xml_diff>

<commit_message>
Update docx cv and fix minor typo
</commit_message>
<xml_diff>
--- a/public/cv.docx
+++ b/public/cv.docx
@@ -72,17 +72,25 @@
     <w:p>
       <w:pPr>
         <w:jc w:val="center"/>
-        <w:rPr/>
-      </w:pPr>
-      <w:r>
         <w:rPr>
           <w:b w:val="1"/>
           <w:sz w:val="20"/>
           <w:szCs w:val="20"/>
-          <w:rtl w:val="0"/>
-        </w:rPr>
-        <w:t xml:space="preserve">lehaSVV2009@gmail.com</w:t>
-      </w:r>
+        </w:rPr>
+      </w:pPr>
+      <w:hyperlink r:id="rId6">
+        <w:r>
+          <w:rPr>
+            <w:b w:val="1"/>
+            <w:color w:val="1155cc"/>
+            <w:sz w:val="20"/>
+            <w:szCs w:val="20"/>
+            <w:u w:val="single"/>
+            <w:rtl w:val="0"/>
+          </w:rPr>
+          <w:t xml:space="preserve">lehaSVV2009@gmail.com</w:t>
+        </w:r>
+      </w:hyperlink>
       <w:r>
         <w:rPr>
           <w:rtl w:val="0"/>
@@ -321,7 +329,7 @@
           <w:highlight w:val="white"/>
           <w:rtl w:val="0"/>
         </w:rPr>
-        <w:t xml:space="preserve">Analytics for large online-store suppliers. Personally I designed application architecture able to manage big data, set up and supported infrastructure, implemented demo, implemented MVP and led all technical solutions.</w:t>
+        <w:t xml:space="preserve">Analytics for large online-store suppliers. Personally I've designed application architecture, taking into account the complexity of algorithms and big data, set up and supported infrastructure, implemented demo, implemented MVP and led all further technical solutions.</w:t>
       </w:r>
     </w:p>
     <w:p>
@@ -596,7 +604,7 @@
           <w:highlight w:val="white"/>
           <w:rtl w:val="0"/>
         </w:rPr>
-        <w:t xml:space="preserve">Chrome extension to share online-shop coupons and promotions. Personally I've set up project infrastructure, implemented MVP and led technical part of the project for other developers.</w:t>
+        <w:t xml:space="preserve">Chrome extension to share online-shop coupons and promotions. In short period I've set up project infrastructure, implemented MVP and led a developer who worked on the project afterwards. That allowed my client to move to next phase (marketing).</w:t>
       </w:r>
     </w:p>
     <w:p>
@@ -744,7 +752,7 @@
         <w:rPr>
           <w:rtl w:val="0"/>
         </w:rPr>
-        <w:t xml:space="preserve">Senior Software Engineer, 09/2019 - 12/2019</w:t>
+        <w:t xml:space="preserve">Senior Software Engineer, 05/2019 - 09/2019</w:t>
       </w:r>
     </w:p>
     <w:p>
@@ -764,7 +772,7 @@
           <w:highlight w:val="white"/>
           <w:rtl w:val="0"/>
         </w:rPr>
-        <w:t xml:space="preserve">Trends of Aliexpress products. Personally I implemented a few versions of trending algorithm, added several complex filters to search, added social login, integrated application with a few payment systems, improved logging and monitoring, added integration to external online shops, improved analytics, improved performance of too long operations and added some tricky customizations to landing pages.</w:t>
+        <w:t xml:space="preserve">Trends of Aliexpress products. In the project I've implemented a few versions of trending algorithm, added several complex filters to search, added social login, integrated application with a few payment systems, improved logging and monitoring, added integration to external online shops, improved analytics, improved performance of too long operations and added some tricky customizations to landing pages. Implemented features increased level of attraction and retention and allowed client to get paid subscriptions from users.</w:t>
       </w:r>
     </w:p>
     <w:p>
@@ -3250,7 +3258,7 @@
         </w:rPr>
         <w:t xml:space="preserve">Github, </w:t>
       </w:r>
-      <w:hyperlink r:id="rId6">
+      <w:hyperlink r:id="rId7">
         <w:r>
           <w:rPr>
             <w:color w:val="0563c1"/>
@@ -3289,7 +3297,7 @@
         </w:rPr>
         <w:t xml:space="preserve">LinkedIn, </w:t>
       </w:r>
-      <w:hyperlink r:id="rId7">
+      <w:hyperlink r:id="rId8">
         <w:r>
           <w:rPr>
             <w:color w:val="1155cc"/>
@@ -3328,7 +3336,7 @@
         </w:rPr>
         <w:t xml:space="preserve">Skype, </w:t>
       </w:r>
-      <w:hyperlink r:id="rId8">
+      <w:hyperlink r:id="rId9">
         <w:r>
           <w:rPr>
             <w:color w:val="0563c1"/>
@@ -3367,7 +3375,7 @@
         </w:rPr>
         <w:t xml:space="preserve">Instagram, </w:t>
       </w:r>
-      <w:hyperlink r:id="rId9">
+      <w:hyperlink r:id="rId10">
         <w:r>
           <w:rPr>
             <w:color w:val="0563c1"/>

</xml_diff>